<commit_message>
script relazione 2 rivisti
</commit_message>
<xml_diff>
--- a/Comunicazioni/Relazioni/Rel2_v2.docx
+++ b/Comunicazioni/Relazioni/Rel2_v2.docx
@@ -1,6 +1,6 @@
 
 <file path=word/document.xml><?xml version="1.0" encoding="utf-8"?>
-<w:document xmlns:wpc="http://schemas.microsoft.com/office/word/2010/wordprocessingCanvas" xmlns:mc="http://schemas.openxmlformats.org/markup-compatibility/2006" xmlns:o="urn:schemas-microsoft-com:office:office" xmlns:r="http://schemas.openxmlformats.org/officeDocument/2006/relationships" xmlns:m="http://schemas.openxmlformats.org/officeDocument/2006/math" xmlns:v="urn:schemas-microsoft-com:vml" xmlns:wp14="http://schemas.microsoft.com/office/word/2010/wordprocessingDrawing" xmlns:wp="http://schemas.openxmlformats.org/drawingml/2006/wordprocessingDrawing" xmlns:w10="urn:schemas-microsoft-com:office:word" xmlns:w="http://schemas.openxmlformats.org/wordprocessingml/2006/main" xmlns:w14="http://schemas.microsoft.com/office/word/2010/wordml" xmlns:wpg="http://schemas.microsoft.com/office/word/2010/wordprocessingGroup" xmlns:wpi="http://schemas.microsoft.com/office/word/2010/wordprocessingInk" xmlns:wne="http://schemas.microsoft.com/office/word/2006/wordml" xmlns:wps="http://schemas.microsoft.com/office/word/2010/wordprocessingShape" mc:Ignorable="w14 wp14">
+<w:document xmlns:wpc="http://schemas.microsoft.com/office/word/2010/wordprocessingCanvas" xmlns:cx="http://schemas.microsoft.com/office/drawing/2014/chartex" xmlns:cx1="http://schemas.microsoft.com/office/drawing/2015/9/8/chartex" xmlns:cx2="http://schemas.microsoft.com/office/drawing/2015/10/21/chartex" xmlns:cx3="http://schemas.microsoft.com/office/drawing/2016/5/9/chartex" xmlns:cx4="http://schemas.microsoft.com/office/drawing/2016/5/10/chartex" xmlns:cx5="http://schemas.microsoft.com/office/drawing/2016/5/11/chartex" xmlns:cx6="http://schemas.microsoft.com/office/drawing/2016/5/12/chartex" xmlns:cx7="http://schemas.microsoft.com/office/drawing/2016/5/13/chartex" xmlns:cx8="http://schemas.microsoft.com/office/drawing/2016/5/14/chartex" xmlns:mc="http://schemas.openxmlformats.org/markup-compatibility/2006" xmlns:aink="http://schemas.microsoft.com/office/drawing/2016/ink" xmlns:am3d="http://schemas.microsoft.com/office/drawing/2017/model3d" xmlns:o="urn:schemas-microsoft-com:office:office" xmlns:r="http://schemas.openxmlformats.org/officeDocument/2006/relationships" xmlns:m="http://schemas.openxmlformats.org/officeDocument/2006/math" xmlns:v="urn:schemas-microsoft-com:vml" xmlns:wp14="http://schemas.microsoft.com/office/word/2010/wordprocessingDrawing" xmlns:wp="http://schemas.openxmlformats.org/drawingml/2006/wordprocessingDrawing" xmlns:w10="urn:schemas-microsoft-com:office:word" xmlns:w="http://schemas.openxmlformats.org/wordprocessingml/2006/main" xmlns:w14="http://schemas.microsoft.com/office/word/2010/wordml" xmlns:w15="http://schemas.microsoft.com/office/word/2012/wordml" xmlns:w16cid="http://schemas.microsoft.com/office/word/2016/wordml/cid" xmlns:w16se="http://schemas.microsoft.com/office/word/2015/wordml/symex" xmlns:wpg="http://schemas.microsoft.com/office/word/2010/wordprocessingGroup" xmlns:wpi="http://schemas.microsoft.com/office/word/2010/wordprocessingInk" xmlns:wne="http://schemas.microsoft.com/office/word/2006/wordml" xmlns:wps="http://schemas.microsoft.com/office/word/2010/wordprocessingShape" mc:Ignorable="w14 w15 w16se w16cid wp14">
   <w:body>
     <w:p>
       <w:pPr>
@@ -25,10 +25,7 @@
         <w:jc w:val="both"/>
       </w:pPr>
       <w:r>
-        <w:t xml:space="preserve">In questa esercitazione sono analizzate le prestazioni di un sistema di trasmissione 2-PAM basato su simboli antipodali, con tecnica NRZ, e che trasmette lungo un canale rumoroso. Lo scopo principale dell’esercitazione è quello di confrontare il numero di </w:t>
-      </w:r>
-      <w:r>
-        <w:t>errori prodotti nella trasmissione del segnale con il numero di errori teorico previsto. Tale confronto sarà effettuato attraverso la valutazione del BER.</w:t>
+        <w:t>In questa esercitazione sono analizzate le prestazioni di un sistema di trasmissione 2-PAM basato su simboli antipodali, con tecnica NRZ, e che trasmette lungo un canale rumoroso. Lo scopo principale dell’esercitazione è quello di confrontare il numero di errori prodotti nella trasmissione del segnale con il numero di errori teorico previsto. Tale confronto sarà effettuato attraverso la valutazione del BER.</w:t>
       </w:r>
     </w:p>
     <w:p>
@@ -59,10 +56,7 @@
         <w:jc w:val="both"/>
       </w:pPr>
       <w:r>
-        <w:t>Per v</w:t>
-      </w:r>
-      <w:r>
-        <w:t xml:space="preserve">alutare le prestazioni in termini di BER in funzione del rapporto </w:t>
+        <w:t xml:space="preserve">Per valutare le prestazioni in termini di BER in funzione del rapporto </w:t>
       </w:r>
       <w:proofErr w:type="spellStart"/>
       <w:r>
@@ -185,13 +179,7 @@
         <w:rPr>
           <w:color w:val="000000"/>
         </w:rPr>
-        <w:t>C</w:t>
-      </w:r>
-      <w:r>
-        <w:rPr>
-          <w:color w:val="000000"/>
-        </w:rPr>
-        <w:t>onteggio gli errori e confronto con il BER teorico</w:t>
+        <w:t>Conteggio gli errori e confronto con il BER teorico</w:t>
       </w:r>
     </w:p>
     <w:p>
@@ -207,10 +195,7 @@
         <w:jc w:val="both"/>
       </w:pPr>
       <w:r>
-        <w:t>Quando il segnale codificato, dopo essere stato sottoposto al filtro che lo depura dal rumore, arriva al ricevitore, quest’ultimo deve ricostruire il segnale originario. A tal fine è importante dunque sta</w:t>
-      </w:r>
-      <w:r>
-        <w:t>bilire:</w:t>
+        <w:t>Quando il segnale codificato, dopo essere stato sottoposto al filtro che lo depura dal rumore, arriva al ricevitore, quest’ultimo deve ricostruire il segnale originario. A tal fine è importante dunque stabilire:</w:t>
       </w:r>
     </w:p>
     <w:p>
@@ -252,10 +237,7 @@
         <w:jc w:val="both"/>
       </w:pPr>
       <w:r>
-        <w:t>Il bit di campioname</w:t>
-      </w:r>
-      <w:r>
-        <w:t>nto ottimale è stato ricavato con un calcolo iterativo. Esso consiste in un ciclo for che valuta, al variare del bit di campionamento scelto, la probabilità di errore risultante:</w:t>
+        <w:t>Il bit di campionamento ottimale è stato ricavato con un calcolo iterativo. Esso consiste in un ciclo for che valuta, al variare del bit di campionamento scelto, la probabilità di errore risultante:</w:t>
       </w:r>
     </w:p>
     <w:p>
@@ -281,16 +263,21 @@
         <w:jc w:val="both"/>
       </w:pPr>
       <w:r>
-        <w:t>Il bit ottimale su cui campionare è dunque l’ultimo (mettere ciclo for). Qu</w:t>
-      </w:r>
-      <w:r>
-        <w:t>esta conclusione è confermata dall’analisi del diagramma ad occhio del ricevitore. Infatti, in corrispondenza dell’ultimo bit (al tempo t=3s), il grafico presenta l’apertura massima (spiegare qualcosa sul diagramma ad occhio??????)</w:t>
-      </w:r>
-    </w:p>
-    <w:p>
-      <w:pPr>
-        <w:jc w:val="both"/>
-      </w:pPr>
+        <w:t>Il bit ottimale su cui campionare è dunque l’ultimo (mettere ciclo for). Questa conclusione è confermata dall’analisi del diagramma ad occhio del ricevitore. Infatti, in corrispondenz</w:t>
+      </w:r>
+      <w:r>
+        <w:t>a dell’ultimo bit</w:t>
+      </w:r>
+      <w:r>
+        <w:t>, il grafico presenta l’apertura massima (spiegare qualcosa sul diagramma ad occhio??????)</w:t>
+      </w:r>
+    </w:p>
+    <w:p>
+      <w:pPr>
+        <w:jc w:val="both"/>
+      </w:pPr>
+      <w:bookmarkStart w:id="0" w:name="_GoBack"/>
+      <w:bookmarkEnd w:id="0"/>
     </w:p>
     <w:p>
       <w:pPr>
@@ -315,7 +302,7 @@
                     <pic:cNvPicPr preferRelativeResize="0"/>
                   </pic:nvPicPr>
                   <pic:blipFill>
-                    <a:blip r:embed="rId6"/>
+                    <a:blip r:embed="rId5"/>
                     <a:srcRect/>
                     <a:stretch>
                       <a:fillRect/>
@@ -360,7 +347,7 @@
                     <pic:cNvPicPr preferRelativeResize="0"/>
                   </pic:nvPicPr>
                   <pic:blipFill>
-                    <a:blip r:embed="rId7"/>
+                    <a:blip r:embed="rId6"/>
                     <a:srcRect/>
                     <a:stretch>
                       <a:fillRect/>
@@ -396,24 +383,15 @@
         </w:rPr>
       </w:pPr>
       <w:r>
-        <w:t>Comparando la sequenza di bit che arriva al ricevitore con quella che è generata dal trasmettitore, viene effettuato il conteggio degli errori che si verificano durante la trasmissione. L’operazione è ripetuta per diversi rapporti EbN0 e i valori di BER ot</w:t>
-      </w:r>
-      <w:r>
-        <w:t>tenuti vengono confrontati con i rispettivi valori teorici. Di seguito è riportata la rappresentazione grafica dell’andamento teorico del BER in funzione dell’EbN0 con il relativo confronto con i valori di BER che sono stati effettivamente misurati.</w:t>
-      </w:r>
-    </w:p>
-    <w:p>
-      <w:pPr>
-        <w:jc w:val="both"/>
-      </w:pPr>
-      <w:r>
-        <w:t>Risult</w:t>
-      </w:r>
-      <w:r>
-        <w:t>a importante evidenziare che, i valori del BER valutati sperimentalmente seguono fedelmente la curva che rappresenta la relazione teorica. Questo risultato è quello che ci si aspetta ed è legato all’affidabilità del filtro ottimizzato. Nella zona a sinistr</w:t>
-      </w:r>
-      <w:r>
-        <w:t xml:space="preserve">a del grafico, per </w:t>
+        <w:t>Comparando la sequenza di bit che arriva al ricevitore con quella che è generata dal trasmettitore, viene effettuato il conteggio degli errori che si verificano durante la trasmissione. L’operazione è ripetuta per diversi rapporti EbN0 e i valori di BER ottenuti vengono confrontati con i rispettivi valori teorici. Di seguito è riportata la rappresentazione grafica dell’andamento teorico del BER in funzione dell’EbN0 con il relativo confronto con i valori di BER che sono stati effettivamente misurati.</w:t>
+      </w:r>
+    </w:p>
+    <w:p>
+      <w:pPr>
+        <w:jc w:val="both"/>
+      </w:pPr>
+      <w:r>
+        <w:t xml:space="preserve">Risulta importante evidenziare che, i valori del BER valutati sperimentalmente seguono fedelmente la curva che rappresenta la relazione teorica. Questo risultato è quello che ci si aspetta ed è legato all’affidabilità del filtro ottimizzato. Nella zona a sinistra del grafico, per </w:t>
       </w:r>
       <w:proofErr w:type="spellStart"/>
       <w:r>
@@ -453,7 +431,7 @@
                     <pic:cNvPicPr preferRelativeResize="0"/>
                   </pic:nvPicPr>
                   <pic:blipFill>
-                    <a:blip r:embed="rId8"/>
+                    <a:blip r:embed="rId7"/>
                     <a:srcRect/>
                     <a:stretch>
                       <a:fillRect/>
@@ -584,7 +562,7 @@
                     <pic:cNvPicPr preferRelativeResize="0"/>
                   </pic:nvPicPr>
                   <pic:blipFill>
-                    <a:blip r:embed="rId9"/>
+                    <a:blip r:embed="rId8"/>
                     <a:srcRect/>
                     <a:stretch>
                       <a:fillRect/>
@@ -631,7 +609,7 @@
                     <pic:cNvPicPr preferRelativeResize="0"/>
                   </pic:nvPicPr>
                   <pic:blipFill>
-                    <a:blip r:embed="rId10"/>
+                    <a:blip r:embed="rId9"/>
                     <a:srcRect/>
                     <a:stretch>
                       <a:fillRect/>
@@ -725,7 +703,7 @@
                     <pic:cNvPicPr preferRelativeResize="0"/>
                   </pic:nvPicPr>
                   <pic:blipFill>
-                    <a:blip r:embed="rId11"/>
+                    <a:blip r:embed="rId10"/>
                     <a:srcRect/>
                     <a:stretch>
                       <a:fillRect/>
@@ -935,10 +913,7 @@
         <w:t xml:space="preserve"> </w:t>
       </w:r>
       <w:r>
-        <w:t>Dal diagramma ad occhio</w:t>
-      </w:r>
-      <w:r>
-        <w:t xml:space="preserve"> del segnale al ricevitore si ricava che il bit ottimale su cui campionare è ……………</w:t>
+        <w:t>Dal diagramma ad occhio del segnale al ricevitore si ricava che il bit ottimale su cui campionare è ……………</w:t>
       </w:r>
       <w:r>
         <w:t xml:space="preserve"> </w:t>
@@ -953,8 +928,6 @@
       <w:pPr>
         <w:jc w:val="both"/>
       </w:pPr>
-      <w:bookmarkStart w:id="0" w:name="_GoBack"/>
-      <w:bookmarkEnd w:id="0"/>
       <w:r>
         <w:t>E POI METTI DIAGRAMMA A OCCHIO.</w:t>
       </w:r>
@@ -1005,8 +978,13 @@
       <w:r>
         <w:t xml:space="preserve"> </w:t>
       </w:r>
-      <w:r>
-        <w:t xml:space="preserve">Infatti il </w:t>
+      <w:proofErr w:type="gramStart"/>
+      <w:r>
+        <w:t>Infatti</w:t>
+      </w:r>
+      <w:proofErr w:type="gramEnd"/>
+      <w:r>
+        <w:t xml:space="preserve"> il </w:t>
       </w:r>
       <w:r>
         <w:t>filtro RC non è ottimizzato in favore del segnal</w:t>
@@ -1048,7 +1026,7 @@
                     <pic:cNvPicPr preferRelativeResize="0"/>
                   </pic:nvPicPr>
                   <pic:blipFill>
-                    <a:blip r:embed="rId12"/>
+                    <a:blip r:embed="rId11"/>
                     <a:srcRect/>
                     <a:stretch>
                       <a:fillRect/>
@@ -1276,13 +1254,7 @@
         <w:rPr>
           <w:color w:val="00B050"/>
         </w:rPr>
-        <w:t>Si può quindi scegliere di ignorare le frequenze maggiori del primo lobo perché abbiamo bisogno di un segna</w:t>
-      </w:r>
-      <w:r>
-        <w:rPr>
-          <w:color w:val="00B050"/>
-        </w:rPr>
-        <w:t xml:space="preserve">le a banda limitata (DITEMI SE STO DICENDO CAZZATE, MA MI SEMBRA CHE STE COSE NON SO QUANDO MA LE ABBIA DETTE) &lt;- va scritto meglio e rimpolpato un </w:t>
+        <w:t xml:space="preserve">Si può quindi scegliere di ignorare le frequenze maggiori del primo lobo perché abbiamo bisogno di un segnale a banda limitata (DITEMI SE STO DICENDO CAZZATE, MA MI SEMBRA CHE STE COSE NON SO QUANDO MA LE ABBIA DETTE) &lt;- va scritto meglio e rimpolpato un </w:t>
       </w:r>
       <w:proofErr w:type="spellStart"/>
       <w:r>
@@ -1320,7 +1292,7 @@
                     <pic:cNvPicPr preferRelativeResize="0"/>
                   </pic:nvPicPr>
                   <pic:blipFill>
-                    <a:blip r:embed="rId13"/>
+                    <a:blip r:embed="rId12"/>
                     <a:srcRect/>
                     <a:stretch>
                       <a:fillRect/>
@@ -1367,10 +1339,7 @@
     <w:p/>
     <w:p>
       <w:r>
-        <w:t>Il procedimento per l’esecuzione di questa parte dell’esercitazione era molto simile al precedente, infatti la parte diversa rispetto alla</w:t>
-      </w:r>
-      <w:r>
-        <w:t xml:space="preserve"> precedente simulazione è il filtro. Il filtro in questo caso è stato realizzato sulla funzione:</w:t>
+        <w:t>Il procedimento per l’esecuzione di questa parte dell’esercitazione era molto simile al precedente, infatti la parte diversa rispetto alla precedente simulazione è il filtro. Il filtro in questo caso è stato realizzato sulla funzione:</w:t>
       </w:r>
     </w:p>
     <w:p/>
@@ -1443,13 +1412,7 @@
         <w:rPr>
           <w:color w:val="00B050"/>
         </w:rPr>
-        <w:t xml:space="preserve"> ridotta) poi vanno messi i g</w:t>
-      </w:r>
-      <w:r>
-        <w:rPr>
-          <w:color w:val="00B050"/>
-        </w:rPr>
-        <w:t>rafici, magari non quello del segnale in ingresso ma quello del BER e il diagramma ad occhio con il commento</w:t>
+        <w:t xml:space="preserve"> ridotta) poi vanno messi i grafici, magari non quello del segnale in ingresso ma quello del BER e il diagramma ad occhio con il commento</w:t>
       </w:r>
     </w:p>
     <w:p>
@@ -1497,13 +1460,7 @@
         <w:rPr>
           <w:color w:val="00B050"/>
         </w:rPr>
-        <w:t>&lt;- comunque secondo me non</w:t>
-      </w:r>
-      <w:r>
-        <w:rPr>
-          <w:color w:val="00B050"/>
-        </w:rPr>
-        <w:t xml:space="preserve"> è quello il problema sul rumore, nel senso che tanto campioniamo sempre su un solo bit, non guardiamo a maggioranza dei bit cosa dicono, non c’è scritto niente sulle slide??</w:t>
+        <w:t>&lt;- comunque secondo me non è quello il problema sul rumore, nel senso che tanto campioniamo sempre su un solo bit, non guardiamo a maggioranza dei bit cosa dicono, non c’è scritto niente sulle slide??</w:t>
       </w:r>
     </w:p>
     <w:p>
@@ -1562,8 +1519,8 @@
 </file>
 
 <file path=word/numbering.xml><?xml version="1.0" encoding="utf-8"?>
-<w:numbering xmlns:wpc="http://schemas.microsoft.com/office/word/2010/wordprocessingCanvas" xmlns:mc="http://schemas.openxmlformats.org/markup-compatibility/2006" xmlns:o="urn:schemas-microsoft-com:office:office" xmlns:r="http://schemas.openxmlformats.org/officeDocument/2006/relationships" xmlns:m="http://schemas.openxmlformats.org/officeDocument/2006/math" xmlns:v="urn:schemas-microsoft-com:vml" xmlns:wp14="http://schemas.microsoft.com/office/word/2010/wordprocessingDrawing" xmlns:wp="http://schemas.openxmlformats.org/drawingml/2006/wordprocessingDrawing" xmlns:w10="urn:schemas-microsoft-com:office:word" xmlns:w="http://schemas.openxmlformats.org/wordprocessingml/2006/main" xmlns:w14="http://schemas.microsoft.com/office/word/2010/wordml" xmlns:wpg="http://schemas.microsoft.com/office/word/2010/wordprocessingGroup" xmlns:wpi="http://schemas.microsoft.com/office/word/2010/wordprocessingInk" xmlns:wne="http://schemas.microsoft.com/office/word/2006/wordml" xmlns:wps="http://schemas.microsoft.com/office/word/2010/wordprocessingShape" mc:Ignorable="w14 wp14">
-  <w:abstractNum w:abstractNumId="0">
+<w:numbering xmlns:wpc="http://schemas.microsoft.com/office/word/2010/wordprocessingCanvas" xmlns:cx="http://schemas.microsoft.com/office/drawing/2014/chartex" xmlns:cx1="http://schemas.microsoft.com/office/drawing/2015/9/8/chartex" xmlns:cx2="http://schemas.microsoft.com/office/drawing/2015/10/21/chartex" xmlns:cx3="http://schemas.microsoft.com/office/drawing/2016/5/9/chartex" xmlns:cx4="http://schemas.microsoft.com/office/drawing/2016/5/10/chartex" xmlns:cx5="http://schemas.microsoft.com/office/drawing/2016/5/11/chartex" xmlns:cx6="http://schemas.microsoft.com/office/drawing/2016/5/12/chartex" xmlns:cx7="http://schemas.microsoft.com/office/drawing/2016/5/13/chartex" xmlns:cx8="http://schemas.microsoft.com/office/drawing/2016/5/14/chartex" xmlns:mc="http://schemas.openxmlformats.org/markup-compatibility/2006" xmlns:aink="http://schemas.microsoft.com/office/drawing/2016/ink" xmlns:am3d="http://schemas.microsoft.com/office/drawing/2017/model3d" xmlns:o="urn:schemas-microsoft-com:office:office" xmlns:r="http://schemas.openxmlformats.org/officeDocument/2006/relationships" xmlns:m="http://schemas.openxmlformats.org/officeDocument/2006/math" xmlns:v="urn:schemas-microsoft-com:vml" xmlns:wp14="http://schemas.microsoft.com/office/word/2010/wordprocessingDrawing" xmlns:wp="http://schemas.openxmlformats.org/drawingml/2006/wordprocessingDrawing" xmlns:w10="urn:schemas-microsoft-com:office:word" xmlns:w="http://schemas.openxmlformats.org/wordprocessingml/2006/main" xmlns:w14="http://schemas.microsoft.com/office/word/2010/wordml" xmlns:w15="http://schemas.microsoft.com/office/word/2012/wordml" xmlns:w16cid="http://schemas.microsoft.com/office/word/2016/wordml/cid" xmlns:w16se="http://schemas.microsoft.com/office/word/2015/wordml/symex" xmlns:wpg="http://schemas.microsoft.com/office/word/2010/wordprocessingGroup" xmlns:wpi="http://schemas.microsoft.com/office/word/2010/wordprocessingInk" xmlns:wne="http://schemas.microsoft.com/office/word/2006/wordml" xmlns:wps="http://schemas.microsoft.com/office/word/2010/wordprocessingShape" mc:Ignorable="w14 w15 w16se w16cid wp14">
+  <w:abstractNum w:abstractNumId="0" w15:restartNumberingAfterBreak="0">
     <w:nsid w:val="063B26E7"/>
     <w:multiLevelType w:val="multilevel"/>
     <w:tmpl w:val="2C645DCC"/>
@@ -1676,7 +1633,7 @@
       </w:rPr>
     </w:lvl>
   </w:abstractNum>
-  <w:abstractNum w:abstractNumId="1">
+  <w:abstractNum w:abstractNumId="1" w15:restartNumberingAfterBreak="0">
     <w:nsid w:val="314A2A29"/>
     <w:multiLevelType w:val="multilevel"/>
     <w:tmpl w:val="4E663106"/>
@@ -1789,7 +1746,7 @@
       </w:rPr>
     </w:lvl>
   </w:abstractNum>
-  <w:abstractNum w:abstractNumId="2">
+  <w:abstractNum w:abstractNumId="2" w15:restartNumberingAfterBreak="0">
     <w:nsid w:val="34986335"/>
     <w:multiLevelType w:val="multilevel"/>
     <w:tmpl w:val="8C84478A"/>
@@ -1915,7 +1872,7 @@
 </file>
 
 <file path=word/styles.xml><?xml version="1.0" encoding="utf-8"?>
-<w:styles xmlns:mc="http://schemas.openxmlformats.org/markup-compatibility/2006" xmlns:r="http://schemas.openxmlformats.org/officeDocument/2006/relationships" xmlns:w="http://schemas.openxmlformats.org/wordprocessingml/2006/main" xmlns:w14="http://schemas.microsoft.com/office/word/2010/wordml" mc:Ignorable="w14">
+<w:styles xmlns:mc="http://schemas.openxmlformats.org/markup-compatibility/2006" xmlns:r="http://schemas.openxmlformats.org/officeDocument/2006/relationships" xmlns:w="http://schemas.openxmlformats.org/wordprocessingml/2006/main" xmlns:w14="http://schemas.microsoft.com/office/word/2010/wordml" xmlns:w15="http://schemas.microsoft.com/office/word/2012/wordml" xmlns:w16cid="http://schemas.microsoft.com/office/word/2016/wordml/cid" xmlns:w16se="http://schemas.microsoft.com/office/word/2015/wordml/symex" mc:Ignorable="w14 w15 w16se w16cid">
   <w:docDefaults>
     <w:rPrDefault>
       <w:rPr>
@@ -1927,504 +1884,382 @@
     </w:rPrDefault>
     <w:pPrDefault/>
   </w:docDefaults>
-  <w:latentStyles w:defLockedState="0" w:defUIPriority="99" w:defSemiHidden="1" w:defUnhideWhenUsed="1" w:defQFormat="0" w:count="267">
-    <w:lsdException w:name="Normal" w:semiHidden="0" w:uiPriority="0" w:unhideWhenUsed="0" w:qFormat="1"/>
-    <w:lsdException w:name="heading 1" w:semiHidden="0" w:uiPriority="9" w:unhideWhenUsed="0" w:qFormat="1"/>
-    <w:lsdException w:name="heading 2" w:uiPriority="9" w:qFormat="1"/>
-    <w:lsdException w:name="heading 3" w:uiPriority="9" w:qFormat="1"/>
-    <w:lsdException w:name="heading 4" w:uiPriority="9" w:qFormat="1"/>
-    <w:lsdException w:name="heading 5" w:uiPriority="9" w:qFormat="1"/>
-    <w:lsdException w:name="heading 6" w:uiPriority="9" w:qFormat="1"/>
-    <w:lsdException w:name="heading 7" w:uiPriority="9" w:qFormat="1"/>
-    <w:lsdException w:name="heading 8" w:uiPriority="9" w:qFormat="1"/>
-    <w:lsdException w:name="heading 9" w:uiPriority="9" w:qFormat="1"/>
-    <w:lsdException w:name="toc 1" w:uiPriority="39"/>
-    <w:lsdException w:name="toc 2" w:uiPriority="39"/>
-    <w:lsdException w:name="toc 3" w:uiPriority="39"/>
-    <w:lsdException w:name="toc 4" w:uiPriority="39"/>
-    <w:lsdException w:name="toc 5" w:uiPriority="39"/>
-    <w:lsdException w:name="toc 6" w:uiPriority="39"/>
-    <w:lsdException w:name="toc 7" w:uiPriority="39"/>
-    <w:lsdException w:name="toc 8" w:uiPriority="39"/>
-    <w:lsdException w:name="toc 9" w:uiPriority="39"/>
-    <w:lsdException w:name="caption" w:uiPriority="35" w:qFormat="1"/>
-    <w:lsdException w:name="Title" w:semiHidden="0" w:uiPriority="10" w:unhideWhenUsed="0" w:qFormat="1"/>
-    <w:lsdException w:name="Default Paragraph Font" w:uiPriority="1"/>
-    <w:lsdException w:name="Subtitle" w:semiHidden="0" w:uiPriority="11" w:unhideWhenUsed="0" w:qFormat="1"/>
-    <w:lsdException w:name="Strong" w:semiHidden="0" w:uiPriority="22" w:unhideWhenUsed="0" w:qFormat="1"/>
-    <w:lsdException w:name="Emphasis" w:semiHidden="0" w:uiPriority="20" w:unhideWhenUsed="0" w:qFormat="1"/>
-    <w:lsdException w:name="Table Grid" w:semiHidden="0" w:uiPriority="59" w:unhideWhenUsed="0"/>
-    <w:lsdException w:name="Placeholder Text" w:unhideWhenUsed="0"/>
-    <w:lsdException w:name="No Spacing" w:semiHidden="0" w:uiPriority="1" w:unhideWhenUsed="0" w:qFormat="1"/>
-    <w:lsdException w:name="Light Shading" w:semiHidden="0" w:uiPriority="60" w:unhideWhenUsed="0"/>
-    <w:lsdException w:name="Light List" w:semiHidden="0" w:uiPriority="61" w:unhideWhenUsed="0"/>
-    <w:lsdException w:name="Light Grid" w:semiHidden="0" w:uiPriority="62" w:unhideWhenUsed="0"/>
-    <w:lsdException w:name="Medium Shading 1" w:semiHidden="0" w:uiPriority="63" w:unhideWhenUsed="0"/>
-    <w:lsdException w:name="Medium Shading 2" w:semiHidden="0" w:uiPriority="64" w:unhideWhenUsed="0"/>
-    <w:lsdException w:name="Medium List 1" w:semiHidden="0" w:uiPriority="65" w:unhideWhenUsed="0"/>
-    <w:lsdException w:name="Medium List 2" w:semiHidden="0" w:uiPriority="66" w:unhideWhenUsed="0"/>
-    <w:lsdException w:name="Medium Grid 1" w:semiHidden="0" w:uiPriority="67" w:unhideWhenUsed="0"/>
-    <w:lsdException w:name="Medium Grid 2" w:semiHidden="0" w:uiPriority="68" w:unhideWhenUsed="0"/>
-    <w:lsdException w:name="Medium Grid 3" w:semiHidden="0" w:uiPriority="69" w:unhideWhenUsed="0"/>
-    <w:lsdException w:name="Dark List" w:semiHidden="0" w:uiPriority="70" w:unhideWhenUsed="0"/>
-    <w:lsdException w:name="Colorful Shading" w:semiHidden="0" w:uiPriority="71" w:unhideWhenUsed="0"/>
-    <w:lsdException w:name="Colorful List" w:semiHidden="0" w:uiPriority="72" w:unhideWhenUsed="0"/>
-    <w:lsdException w:name="Colorful Grid" w:semiHidden="0" w:uiPriority="73" w:unhideWhenUsed="0"/>
-    <w:lsdException w:name="Light Shading Accent 1" w:semiHidden="0" w:uiPriority="60" w:unhideWhenUsed="0"/>
-    <w:lsdException w:name="Light List Accent 1" w:semiHidden="0" w:uiPriority="61" w:unhideWhenUsed="0"/>
-    <w:lsdException w:name="Light Grid Accent 1" w:semiHidden="0" w:uiPriority="62" w:unhideWhenUsed="0"/>
-    <w:lsdException w:name="Medium Shading 1 Accent 1" w:semiHidden="0" w:uiPriority="63" w:unhideWhenUsed="0"/>
-    <w:lsdException w:name="Medium Shading 2 Accent 1" w:semiHidden="0" w:uiPriority="64" w:unhideWhenUsed="0"/>
-    <w:lsdException w:name="Medium List 1 Accent 1" w:semiHidden="0" w:uiPriority="65" w:unhideWhenUsed="0"/>
-    <w:lsdException w:name="Revision" w:unhideWhenUsed="0"/>
-    <w:lsdException w:name="List Paragraph" w:semiHidden="0" w:uiPriority="34" w:unhideWhenUsed="0" w:qFormat="1"/>
-    <w:lsdException w:name="Quote" w:semiHidden="0" w:uiPriority="29" w:unhideWhenUsed="0" w:qFormat="1"/>
-    <w:lsdException w:name="Intense Quote" w:semiHidden="0" w:uiPriority="30" w:unhideWhenUsed="0" w:qFormat="1"/>
-    <w:lsdException w:name="Medium List 2 Accent 1" w:semiHidden="0" w:uiPriority="66" w:unhideWhenUsed="0"/>
-    <w:lsdException w:name="Medium Grid 1 Accent 1" w:semiHidden="0" w:uiPriority="67" w:unhideWhenUsed="0"/>
-    <w:lsdException w:name="Medium Grid 2 Accent 1" w:semiHidden="0" w:uiPriority="68" w:unhideWhenUsed="0"/>
-    <w:lsdException w:name="Medium Grid 3 Accent 1" w:semiHidden="0" w:uiPriority="69" w:unhideWhenUsed="0"/>
-    <w:lsdException w:name="Dark List Accent 1" w:semiHidden="0" w:uiPriority="70" w:unhideWhenUsed="0"/>
-    <w:lsdException w:name="Colorful Shading Accent 1" w:semiHidden="0" w:uiPriority="71" w:unhideWhenUsed="0"/>
-    <w:lsdException w:name="Colorful List Accent 1" w:semiHidden="0" w:uiPriority="72" w:unhideWhenUsed="0"/>
-    <w:lsdException w:name="Colorful Grid Accent 1" w:semiHidden="0" w:uiPriority="73" w:unhideWhenUsed="0"/>
-    <w:lsdException w:name="Light Shading Accent 2" w:semiHidden="0" w:uiPriority="60" w:unhideWhenUsed="0"/>
-    <w:lsdException w:name="Light List Accent 2" w:semiHidden="0" w:uiPriority="61" w:unhideWhenUsed="0"/>
-    <w:lsdException w:name="Light Grid Accent 2" w:semiHidden="0" w:uiPriority="62" w:unhideWhenUsed="0"/>
-    <w:lsdException w:name="Medium Shading 1 Accent 2" w:semiHidden="0" w:uiPriority="63" w:unhideWhenUsed="0"/>
-    <w:lsdException w:name="Medium Shading 2 Accent 2" w:semiHidden="0" w:uiPriority="64" w:unhideWhenUsed="0"/>
-    <w:lsdException w:name="Medium List 1 Accent 2" w:semiHidden="0" w:uiPriority="65" w:unhideWhenUsed="0"/>
-    <w:lsdException w:name="Medium List 2 Accent 2" w:semiHidden="0" w:uiPriority="66" w:unhideWhenUsed="0"/>
-    <w:lsdException w:name="Medium Grid 1 Accent 2" w:semiHidden="0" w:uiPriority="67" w:unhideWhenUsed="0"/>
-    <w:lsdException w:name="Medium Grid 2 Accent 2" w:semiHidden="0" w:uiPriority="68" w:unhideWhenUsed="0"/>
-    <w:lsdException w:name="Medium Grid 3 Accent 2" w:semiHidden="0" w:uiPriority="69" w:unhideWhenUsed="0"/>
-    <w:lsdException w:name="Dark List Accent 2" w:semiHidden="0" w:uiPriority="70" w:unhideWhenUsed="0"/>
-    <w:lsdException w:name="Colorful Shading Accent 2" w:semiHidden="0" w:uiPriority="71" w:unhideWhenUsed="0"/>
-    <w:lsdException w:name="Colorful List Accent 2" w:semiHidden="0" w:uiPriority="72" w:unhideWhenUsed="0"/>
-    <w:lsdException w:name="Colorful Grid Accent 2" w:semiHidden="0" w:uiPriority="73" w:unhideWhenUsed="0"/>
-    <w:lsdException w:name="Light Shading Accent 3" w:semiHidden="0" w:uiPriority="60" w:unhideWhenUsed="0"/>
-    <w:lsdException w:name="Light List Accent 3" w:semiHidden="0" w:uiPriority="61" w:unhideWhenUsed="0"/>
-    <w:lsdException w:name="Light Grid Accent 3" w:semiHidden="0" w:uiPriority="62" w:unhideWhenUsed="0"/>
-    <w:lsdException w:name="Medium Shading 1 Accent 3" w:semiHidden="0" w:uiPriority="63" w:unhideWhenUsed="0"/>
-    <w:lsdException w:name="Medium Shading 2 Accent 3" w:semiHidden="0" w:uiPriority="64" w:unhideWhenUsed="0"/>
-    <w:lsdException w:name="Medium List 1 Accent 3" w:semiHidden="0" w:uiPriority="65" w:unhideWhenUsed="0"/>
-    <w:lsdException w:name="Medium List 2 Accent 3" w:semiHidden="0" w:uiPriority="66" w:unhideWhenUsed="0"/>
-    <w:lsdException w:name="Medium Grid 1 Accent 3" w:semiHidden="0" w:uiPriority="67" w:unhideWhenUsed="0"/>
-    <w:lsdException w:name="Medium Grid 2 Accent 3" w:semiHidden="0" w:uiPriority="68" w:unhideWhenUsed="0"/>
-    <w:lsdException w:name="Medium Grid 3 Accent 3" w:semiHidden="0" w:uiPriority="69" w:unhideWhenUsed="0"/>
-    <w:lsdException w:name="Dark List Accent 3" w:semiHidden="0" w:uiPriority="70" w:unhideWhenUsed="0"/>
-    <w:lsdException w:name="Colorful Shading Accent 3" w:semiHidden="0" w:uiPriority="71" w:unhideWhenUsed="0"/>
-    <w:lsdException w:name="Colorful List Accent 3" w:semiHidden="0" w:uiPriority="72" w:unhideWhenUsed="0"/>
-    <w:lsdException w:name="Colorful Grid Accent 3" w:semiHidden="0" w:uiPriority="73" w:unhideWhenUsed="0"/>
-    <w:lsdException w:name="Light Shading Accent 4" w:semiHidden="0" w:uiPriority="60" w:unhideWhenUsed="0"/>
-    <w:lsdException w:name="Light List Accent 4" w:semiHidden="0" w:uiPriority="61" w:unhideWhenUsed="0"/>
-    <w:lsdException w:name="Light Grid Accent 4" w:semiHidden="0" w:uiPriority="62" w:unhideWhenUsed="0"/>
-    <w:lsdException w:name="Medium Shading 1 Accent 4" w:semiHidden="0" w:uiPriority="63" w:unhideWhenUsed="0"/>
-    <w:lsdException w:name="Medium Shading 2 Accent 4" w:semiHidden="0" w:uiPriority="64" w:unhideWhenUsed="0"/>
-    <w:lsdException w:name="Medium List 1 Accent 4" w:semiHidden="0" w:uiPriority="65" w:unhideWhenUsed="0"/>
-    <w:lsdException w:name="Medium List 2 Accent 4" w:semiHidden="0" w:uiPriority="66" w:unhideWhenUsed="0"/>
-    <w:lsdException w:name="Medium Grid 1 Accent 4" w:semiHidden="0" w:uiPriority="67" w:unhideWhenUsed="0"/>
-    <w:lsdException w:name="Medium Grid 2 Accent 4" w:semiHidden="0" w:uiPriority="68" w:unhideWhenUsed="0"/>
-    <w:lsdException w:name="Medium Grid 3 Accent 4" w:semiHidden="0" w:uiPriority="69" w:unhideWhenUsed="0"/>
-    <w:lsdException w:name="Dark List Accent 4" w:semiHidden="0" w:uiPriority="70" w:unhideWhenUsed="0"/>
-    <w:lsdException w:name="Colorful Shading Accent 4" w:semiHidden="0" w:uiPriority="71" w:unhideWhenUsed="0"/>
-    <w:lsdException w:name="Colorful List Accent 4" w:semiHidden="0" w:uiPriority="72" w:unhideWhenUsed="0"/>
-    <w:lsdException w:name="Colorful Grid Accent 4" w:semiHidden="0" w:uiPriority="73" w:unhideWhenUsed="0"/>
-    <w:lsdException w:name="Light Shading Accent 5" w:semiHidden="0" w:uiPriority="60" w:unhideWhenUsed="0"/>
-    <w:lsdException w:name="Light List Accent 5" w:semiHidden="0" w:uiPriority="61" w:unhideWhenUsed="0"/>
-    <w:lsdException w:name="Light Grid Accent 5" w:semiHidden="0" w:uiPriority="62" w:unhideWhenUsed="0"/>
-    <w:lsdException w:name="Medium Shading 1 Accent 5" w:semiHidden="0" w:uiPriority="63" w:unhideWhenUsed="0"/>
-    <w:lsdException w:name="Medium Shading 2 Accent 5" w:semiHidden="0" w:uiPriority="64" w:unhideWhenUsed="0"/>
-    <w:lsdException w:name="Medium List 1 Accent 5" w:semiHidden="0" w:uiPriority="65" w:unhideWhenUsed="0"/>
-    <w:lsdException w:name="Medium List 2 Accent 5" w:semiHidden="0" w:uiPriority="66" w:unhideWhenUsed="0"/>
-    <w:lsdException w:name="Medium Grid 1 Accent 5" w:semiHidden="0" w:uiPriority="67" w:unhideWhenUsed="0"/>
-    <w:lsdException w:name="Medium Grid 2 Accent 5" w:semiHidden="0" w:uiPriority="68" w:unhideWhenUsed="0"/>
-    <w:lsdException w:name="Medium Grid 3 Accent 5" w:semiHidden="0" w:uiPriority="69" w:unhideWhenUsed="0"/>
-    <w:lsdException w:name="Dark List Accent 5" w:semiHidden="0" w:uiPriority="70" w:unhideWhenUsed="0"/>
-    <w:lsdException w:name="Colorful Shading Accent 5" w:semiHidden="0" w:uiPriority="71" w:unhideWhenUsed="0"/>
-    <w:lsdException w:name="Colorful List Accent 5" w:semiHidden="0" w:uiPriority="72" w:unhideWhenUsed="0"/>
-    <w:lsdException w:name="Colorful Grid Accent 5" w:semiHidden="0" w:uiPriority="73" w:unhideWhenUsed="0"/>
-    <w:lsdException w:name="Light Shading Accent 6" w:semiHidden="0" w:uiPriority="60" w:unhideWhenUsed="0"/>
-    <w:lsdException w:name="Light List Accent 6" w:semiHidden="0" w:uiPriority="61" w:unhideWhenUsed="0"/>
-    <w:lsdException w:name="Light Grid Accent 6" w:semiHidden="0" w:uiPriority="62" w:unhideWhenUsed="0"/>
-    <w:lsdException w:name="Medium Shading 1 Accent 6" w:semiHidden="0" w:uiPriority="63" w:unhideWhenUsed="0"/>
-    <w:lsdException w:name="Medium Shading 2 Accent 6" w:semiHidden="0" w:uiPriority="64" w:unhideWhenUsed="0"/>
-    <w:lsdException w:name="Medium List 1 Accent 6" w:semiHidden="0" w:uiPriority="65" w:unhideWhenUsed="0"/>
-    <w:lsdException w:name="Medium List 2 Accent 6" w:semiHidden="0" w:uiPriority="66" w:unhideWhenUsed="0"/>
-    <w:lsdException w:name="Medium Grid 1 Accent 6" w:semiHidden="0" w:uiPriority="67" w:unhideWhenUsed="0"/>
-    <w:lsdException w:name="Medium Grid 2 Accent 6" w:semiHidden="0" w:uiPriority="68" w:unhideWhenUsed="0"/>
-    <w:lsdException w:name="Medium Grid 3 Accent 6" w:semiHidden="0" w:uiPriority="69" w:unhideWhenUsed="0"/>
-    <w:lsdException w:name="Dark List Accent 6" w:semiHidden="0" w:uiPriority="70" w:unhideWhenUsed="0"/>
-    <w:lsdException w:name="Colorful Shading Accent 6" w:semiHidden="0" w:uiPriority="71" w:unhideWhenUsed="0"/>
-    <w:lsdException w:name="Colorful List Accent 6" w:semiHidden="0" w:uiPriority="72" w:unhideWhenUsed="0"/>
-    <w:lsdException w:name="Colorful Grid Accent 6" w:semiHidden="0" w:uiPriority="73" w:unhideWhenUsed="0"/>
-    <w:lsdException w:name="Subtle Emphasis" w:semiHidden="0" w:uiPriority="19" w:unhideWhenUsed="0" w:qFormat="1"/>
-    <w:lsdException w:name="Intense Emphasis" w:semiHidden="0" w:uiPriority="21" w:unhideWhenUsed="0" w:qFormat="1"/>
-    <w:lsdException w:name="Subtle Reference" w:semiHidden="0" w:uiPriority="31" w:unhideWhenUsed="0" w:qFormat="1"/>
-    <w:lsdException w:name="Intense Reference" w:semiHidden="0" w:uiPriority="32" w:unhideWhenUsed="0" w:qFormat="1"/>
-    <w:lsdException w:name="Book Title" w:semiHidden="0" w:uiPriority="33" w:unhideWhenUsed="0" w:qFormat="1"/>
-    <w:lsdException w:name="Bibliography" w:uiPriority="37"/>
-    <w:lsdException w:name="TOC Heading" w:uiPriority="39" w:qFormat="1"/>
-  </w:latentStyles>
-  <w:style w:type="paragraph" w:default="1" w:styleId="Normale">
-    <w:name w:val="Normal"/>
-  </w:style>
-  <w:style w:type="paragraph" w:styleId="Titolo1">
-    <w:name w:val="heading 1"/>
-    <w:basedOn w:val="Normale"/>
-    <w:next w:val="Normale"/>
-    <w:pPr>
-      <w:keepNext/>
-      <w:keepLines/>
-      <w:spacing w:before="480" w:after="120"/>
-      <w:outlineLvl w:val="0"/>
-    </w:pPr>
-    <w:rPr>
-      <w:b/>
-      <w:sz w:val="48"/>
-      <w:szCs w:val="48"/>
-    </w:rPr>
-  </w:style>
-  <w:style w:type="paragraph" w:styleId="Titolo2">
-    <w:name w:val="heading 2"/>
-    <w:basedOn w:val="Normale"/>
-    <w:next w:val="Normale"/>
-    <w:pPr>
-      <w:keepNext/>
-      <w:keepLines/>
-      <w:spacing w:before="360" w:after="80"/>
-      <w:outlineLvl w:val="1"/>
-    </w:pPr>
-    <w:rPr>
-      <w:b/>
-      <w:sz w:val="36"/>
-      <w:szCs w:val="36"/>
-    </w:rPr>
-  </w:style>
-  <w:style w:type="paragraph" w:styleId="Titolo3">
-    <w:name w:val="heading 3"/>
-    <w:basedOn w:val="Normale"/>
-    <w:next w:val="Normale"/>
-    <w:pPr>
-      <w:keepNext/>
-      <w:keepLines/>
-      <w:spacing w:before="280" w:after="80"/>
-      <w:outlineLvl w:val="2"/>
-    </w:pPr>
-    <w:rPr>
-      <w:b/>
-      <w:sz w:val="28"/>
-      <w:szCs w:val="28"/>
-    </w:rPr>
-  </w:style>
-  <w:style w:type="paragraph" w:styleId="Titolo4">
-    <w:name w:val="heading 4"/>
-    <w:basedOn w:val="Normale"/>
-    <w:next w:val="Normale"/>
-    <w:pPr>
-      <w:keepNext/>
-      <w:keepLines/>
-      <w:spacing w:before="240" w:after="40"/>
-      <w:outlineLvl w:val="3"/>
-    </w:pPr>
-    <w:rPr>
-      <w:b/>
-    </w:rPr>
-  </w:style>
-  <w:style w:type="paragraph" w:styleId="Titolo5">
-    <w:name w:val="heading 5"/>
-    <w:basedOn w:val="Normale"/>
-    <w:next w:val="Normale"/>
-    <w:pPr>
-      <w:keepNext/>
-      <w:keepLines/>
-      <w:spacing w:before="220" w:after="40"/>
-      <w:outlineLvl w:val="4"/>
-    </w:pPr>
-    <w:rPr>
-      <w:b/>
-      <w:sz w:val="22"/>
-      <w:szCs w:val="22"/>
-    </w:rPr>
-  </w:style>
-  <w:style w:type="paragraph" w:styleId="Titolo6">
-    <w:name w:val="heading 6"/>
-    <w:basedOn w:val="Normale"/>
-    <w:next w:val="Normale"/>
-    <w:pPr>
-      <w:keepNext/>
-      <w:keepLines/>
-      <w:spacing w:before="200" w:after="40"/>
-      <w:outlineLvl w:val="5"/>
-    </w:pPr>
-    <w:rPr>
-      <w:b/>
-      <w:sz w:val="20"/>
-      <w:szCs w:val="20"/>
-    </w:rPr>
-  </w:style>
-  <w:style w:type="character" w:default="1" w:styleId="Carpredefinitoparagrafo">
-    <w:name w:val="Default Paragraph Font"/>
-    <w:uiPriority w:val="1"/>
-    <w:semiHidden/>
-    <w:unhideWhenUsed/>
-  </w:style>
-  <w:style w:type="table" w:default="1" w:styleId="Tabellanormale">
-    <w:name w:val="Normal Table"/>
-    <w:uiPriority w:val="99"/>
-    <w:semiHidden/>
-    <w:unhideWhenUsed/>
-    <w:tblPr>
-      <w:tblInd w:w="0" w:type="dxa"/>
-      <w:tblCellMar>
-        <w:top w:w="0" w:type="dxa"/>
-        <w:left w:w="108" w:type="dxa"/>
-        <w:bottom w:w="0" w:type="dxa"/>
-        <w:right w:w="108" w:type="dxa"/>
-      </w:tblCellMar>
-    </w:tblPr>
-  </w:style>
-  <w:style w:type="numbering" w:default="1" w:styleId="Nessunelenco">
-    <w:name w:val="No List"/>
-    <w:uiPriority w:val="99"/>
-    <w:semiHidden/>
-    <w:unhideWhenUsed/>
-  </w:style>
-  <w:style w:type="table" w:customStyle="1" w:styleId="TableNormal">
-    <w:name w:val="Table Normal"/>
-    <w:tblPr>
-      <w:tblCellMar>
-        <w:top w:w="0" w:type="dxa"/>
-        <w:left w:w="0" w:type="dxa"/>
-        <w:bottom w:w="0" w:type="dxa"/>
-        <w:right w:w="0" w:type="dxa"/>
-      </w:tblCellMar>
-    </w:tblPr>
-  </w:style>
-  <w:style w:type="paragraph" w:styleId="Titolo">
-    <w:name w:val="Title"/>
-    <w:basedOn w:val="Normale"/>
-    <w:next w:val="Normale"/>
-    <w:pPr>
-      <w:keepNext/>
-      <w:keepLines/>
-      <w:spacing w:before="480" w:after="120"/>
-    </w:pPr>
-    <w:rPr>
-      <w:b/>
-      <w:sz w:val="72"/>
-      <w:szCs w:val="72"/>
-    </w:rPr>
-  </w:style>
-  <w:style w:type="paragraph" w:styleId="Sottotitolo">
-    <w:name w:val="Subtitle"/>
-    <w:basedOn w:val="Normale"/>
-    <w:next w:val="Normale"/>
-    <w:pPr>
-      <w:keepNext/>
-      <w:keepLines/>
-      <w:spacing w:before="360" w:after="80"/>
-    </w:pPr>
-    <w:rPr>
-      <w:rFonts w:ascii="Georgia" w:eastAsia="Georgia" w:hAnsi="Georgia" w:cs="Georgia"/>
-      <w:i/>
-      <w:color w:val="666666"/>
-      <w:sz w:val="48"/>
-      <w:szCs w:val="48"/>
-    </w:rPr>
-  </w:style>
-  <w:style w:type="paragraph" w:styleId="Testofumetto">
-    <w:name w:val="Balloon Text"/>
-    <w:basedOn w:val="Normale"/>
-    <w:link w:val="TestofumettoCarattere"/>
-    <w:uiPriority w:val="99"/>
-    <w:semiHidden/>
-    <w:unhideWhenUsed/>
-    <w:rsid w:val="004A3A93"/>
-    <w:rPr>
-      <w:rFonts w:ascii="Tahoma" w:hAnsi="Tahoma" w:cs="Tahoma"/>
-      <w:sz w:val="16"/>
-      <w:szCs w:val="16"/>
-    </w:rPr>
-  </w:style>
-  <w:style w:type="character" w:customStyle="1" w:styleId="TestofumettoCarattere">
-    <w:name w:val="Testo fumetto Carattere"/>
-    <w:basedOn w:val="Carpredefinitoparagrafo"/>
-    <w:link w:val="Testofumetto"/>
-    <w:uiPriority w:val="99"/>
-    <w:semiHidden/>
-    <w:rsid w:val="004A3A93"/>
-    <w:rPr>
-      <w:rFonts w:ascii="Tahoma" w:hAnsi="Tahoma" w:cs="Tahoma"/>
-      <w:sz w:val="16"/>
-      <w:szCs w:val="16"/>
-    </w:rPr>
-  </w:style>
-  <w:style w:type="paragraph" w:styleId="Paragrafoelenco">
-    <w:name w:val="List Paragraph"/>
-    <w:basedOn w:val="Normale"/>
-    <w:uiPriority w:val="34"/>
-    <w:qFormat/>
-    <w:rsid w:val="00C021E4"/>
-    <w:pPr>
-      <w:ind w:left="720"/>
-      <w:contextualSpacing/>
-    </w:pPr>
-  </w:style>
-</w:styles>
-</file>
-
-<file path=word/stylesWithEffects.xml><?xml version="1.0" encoding="utf-8"?>
-<w:styles xmlns:wpc="http://schemas.microsoft.com/office/word/2010/wordprocessingCanvas" xmlns:mc="http://schemas.openxmlformats.org/markup-compatibility/2006" xmlns:o="urn:schemas-microsoft-com:office:office" xmlns:r="http://schemas.openxmlformats.org/officeDocument/2006/relationships" xmlns:m="http://schemas.openxmlformats.org/officeDocument/2006/math" xmlns:v="urn:schemas-microsoft-com:vml" xmlns:wp14="http://schemas.microsoft.com/office/word/2010/wordprocessingDrawing" xmlns:wp="http://schemas.openxmlformats.org/drawingml/2006/wordprocessingDrawing" xmlns:w10="urn:schemas-microsoft-com:office:word" xmlns:w="http://schemas.openxmlformats.org/wordprocessingml/2006/main" xmlns:w14="http://schemas.microsoft.com/office/word/2010/wordml" xmlns:wpg="http://schemas.microsoft.com/office/word/2010/wordprocessingGroup" xmlns:wpi="http://schemas.microsoft.com/office/word/2010/wordprocessingInk" xmlns:wne="http://schemas.microsoft.com/office/word/2006/wordml" xmlns:wps="http://schemas.microsoft.com/office/word/2010/wordprocessingShape" mc:Ignorable="w14 wp14">
-  <w:docDefaults>
-    <w:rPrDefault>
-      <w:rPr>
-        <w:rFonts w:ascii="Calibri" w:eastAsia="Calibri" w:hAnsi="Calibri" w:cs="Calibri"/>
-        <w:sz w:val="24"/>
-        <w:szCs w:val="24"/>
-        <w:lang w:val="it-IT" w:eastAsia="it-IT" w:bidi="ar-SA"/>
-      </w:rPr>
-    </w:rPrDefault>
-    <w:pPrDefault/>
-  </w:docDefaults>
-  <w:latentStyles w:defLockedState="0" w:defUIPriority="99" w:defSemiHidden="1" w:defUnhideWhenUsed="1" w:defQFormat="0" w:count="267">
-    <w:lsdException w:name="Normal" w:semiHidden="0" w:uiPriority="0" w:unhideWhenUsed="0" w:qFormat="1"/>
-    <w:lsdException w:name="heading 1" w:semiHidden="0" w:uiPriority="9" w:unhideWhenUsed="0" w:qFormat="1"/>
-    <w:lsdException w:name="heading 2" w:uiPriority="9" w:qFormat="1"/>
-    <w:lsdException w:name="heading 3" w:uiPriority="9" w:qFormat="1"/>
-    <w:lsdException w:name="heading 4" w:uiPriority="9" w:qFormat="1"/>
-    <w:lsdException w:name="heading 5" w:uiPriority="9" w:qFormat="1"/>
-    <w:lsdException w:name="heading 6" w:uiPriority="9" w:qFormat="1"/>
-    <w:lsdException w:name="heading 7" w:uiPriority="9" w:qFormat="1"/>
-    <w:lsdException w:name="heading 8" w:uiPriority="9" w:qFormat="1"/>
-    <w:lsdException w:name="heading 9" w:uiPriority="9" w:qFormat="1"/>
-    <w:lsdException w:name="toc 1" w:uiPriority="39"/>
-    <w:lsdException w:name="toc 2" w:uiPriority="39"/>
-    <w:lsdException w:name="toc 3" w:uiPriority="39"/>
-    <w:lsdException w:name="toc 4" w:uiPriority="39"/>
-    <w:lsdException w:name="toc 5" w:uiPriority="39"/>
-    <w:lsdException w:name="toc 6" w:uiPriority="39"/>
-    <w:lsdException w:name="toc 7" w:uiPriority="39"/>
-    <w:lsdException w:name="toc 8" w:uiPriority="39"/>
-    <w:lsdException w:name="toc 9" w:uiPriority="39"/>
-    <w:lsdException w:name="caption" w:uiPriority="35" w:qFormat="1"/>
-    <w:lsdException w:name="Title" w:semiHidden="0" w:uiPriority="10" w:unhideWhenUsed="0" w:qFormat="1"/>
-    <w:lsdException w:name="Default Paragraph Font" w:uiPriority="1"/>
-    <w:lsdException w:name="Subtitle" w:semiHidden="0" w:uiPriority="11" w:unhideWhenUsed="0" w:qFormat="1"/>
-    <w:lsdException w:name="Strong" w:semiHidden="0" w:uiPriority="22" w:unhideWhenUsed="0" w:qFormat="1"/>
-    <w:lsdException w:name="Emphasis" w:semiHidden="0" w:uiPriority="20" w:unhideWhenUsed="0" w:qFormat="1"/>
-    <w:lsdException w:name="Table Grid" w:semiHidden="0" w:uiPriority="59" w:unhideWhenUsed="0"/>
-    <w:lsdException w:name="Placeholder Text" w:unhideWhenUsed="0"/>
-    <w:lsdException w:name="No Spacing" w:semiHidden="0" w:uiPriority="1" w:unhideWhenUsed="0" w:qFormat="1"/>
-    <w:lsdException w:name="Light Shading" w:semiHidden="0" w:uiPriority="60" w:unhideWhenUsed="0"/>
-    <w:lsdException w:name="Light List" w:semiHidden="0" w:uiPriority="61" w:unhideWhenUsed="0"/>
-    <w:lsdException w:name="Light Grid" w:semiHidden="0" w:uiPriority="62" w:unhideWhenUsed="0"/>
-    <w:lsdException w:name="Medium Shading 1" w:semiHidden="0" w:uiPriority="63" w:unhideWhenUsed="0"/>
-    <w:lsdException w:name="Medium Shading 2" w:semiHidden="0" w:uiPriority="64" w:unhideWhenUsed="0"/>
-    <w:lsdException w:name="Medium List 1" w:semiHidden="0" w:uiPriority="65" w:unhideWhenUsed="0"/>
-    <w:lsdException w:name="Medium List 2" w:semiHidden="0" w:uiPriority="66" w:unhideWhenUsed="0"/>
-    <w:lsdException w:name="Medium Grid 1" w:semiHidden="0" w:uiPriority="67" w:unhideWhenUsed="0"/>
-    <w:lsdException w:name="Medium Grid 2" w:semiHidden="0" w:uiPriority="68" w:unhideWhenUsed="0"/>
-    <w:lsdException w:name="Medium Grid 3" w:semiHidden="0" w:uiPriority="69" w:unhideWhenUsed="0"/>
-    <w:lsdException w:name="Dark List" w:semiHidden="0" w:uiPriority="70" w:unhideWhenUsed="0"/>
-    <w:lsdException w:name="Colorful Shading" w:semiHidden="0" w:uiPriority="71" w:unhideWhenUsed="0"/>
-    <w:lsdException w:name="Colorful List" w:semiHidden="0" w:uiPriority="72" w:unhideWhenUsed="0"/>
-    <w:lsdException w:name="Colorful Grid" w:semiHidden="0" w:uiPriority="73" w:unhideWhenUsed="0"/>
-    <w:lsdException w:name="Light Shading Accent 1" w:semiHidden="0" w:uiPriority="60" w:unhideWhenUsed="0"/>
-    <w:lsdException w:name="Light List Accent 1" w:semiHidden="0" w:uiPriority="61" w:unhideWhenUsed="0"/>
-    <w:lsdException w:name="Light Grid Accent 1" w:semiHidden="0" w:uiPriority="62" w:unhideWhenUsed="0"/>
-    <w:lsdException w:name="Medium Shading 1 Accent 1" w:semiHidden="0" w:uiPriority="63" w:unhideWhenUsed="0"/>
-    <w:lsdException w:name="Medium Shading 2 Accent 1" w:semiHidden="0" w:uiPriority="64" w:unhideWhenUsed="0"/>
-    <w:lsdException w:name="Medium List 1 Accent 1" w:semiHidden="0" w:uiPriority="65" w:unhideWhenUsed="0"/>
-    <w:lsdException w:name="Revision" w:unhideWhenUsed="0"/>
-    <w:lsdException w:name="List Paragraph" w:semiHidden="0" w:uiPriority="34" w:unhideWhenUsed="0" w:qFormat="1"/>
-    <w:lsdException w:name="Quote" w:semiHidden="0" w:uiPriority="29" w:unhideWhenUsed="0" w:qFormat="1"/>
-    <w:lsdException w:name="Intense Quote" w:semiHidden="0" w:uiPriority="30" w:unhideWhenUsed="0" w:qFormat="1"/>
-    <w:lsdException w:name="Medium List 2 Accent 1" w:semiHidden="0" w:uiPriority="66" w:unhideWhenUsed="0"/>
-    <w:lsdException w:name="Medium Grid 1 Accent 1" w:semiHidden="0" w:uiPriority="67" w:unhideWhenUsed="0"/>
-    <w:lsdException w:name="Medium Grid 2 Accent 1" w:semiHidden="0" w:uiPriority="68" w:unhideWhenUsed="0"/>
-    <w:lsdException w:name="Medium Grid 3 Accent 1" w:semiHidden="0" w:uiPriority="69" w:unhideWhenUsed="0"/>
-    <w:lsdException w:name="Dark List Accent 1" w:semiHidden="0" w:uiPriority="70" w:unhideWhenUsed="0"/>
-    <w:lsdException w:name="Colorful Shading Accent 1" w:semiHidden="0" w:uiPriority="71" w:unhideWhenUsed="0"/>
-    <w:lsdException w:name="Colorful List Accent 1" w:semiHidden="0" w:uiPriority="72" w:unhideWhenUsed="0"/>
-    <w:lsdException w:name="Colorful Grid Accent 1" w:semiHidden="0" w:uiPriority="73" w:unhideWhenUsed="0"/>
-    <w:lsdException w:name="Light Shading Accent 2" w:semiHidden="0" w:uiPriority="60" w:unhideWhenUsed="0"/>
-    <w:lsdException w:name="Light List Accent 2" w:semiHidden="0" w:uiPriority="61" w:unhideWhenUsed="0"/>
-    <w:lsdException w:name="Light Grid Accent 2" w:semiHidden="0" w:uiPriority="62" w:unhideWhenUsed="0"/>
-    <w:lsdException w:name="Medium Shading 1 Accent 2" w:semiHidden="0" w:uiPriority="63" w:unhideWhenUsed="0"/>
-    <w:lsdException w:name="Medium Shading 2 Accent 2" w:semiHidden="0" w:uiPriority="64" w:unhideWhenUsed="0"/>
-    <w:lsdException w:name="Medium List 1 Accent 2" w:semiHidden="0" w:uiPriority="65" w:unhideWhenUsed="0"/>
-    <w:lsdException w:name="Medium List 2 Accent 2" w:semiHidden="0" w:uiPriority="66" w:unhideWhenUsed="0"/>
-    <w:lsdException w:name="Medium Grid 1 Accent 2" w:semiHidden="0" w:uiPriority="67" w:unhideWhenUsed="0"/>
-    <w:lsdException w:name="Medium Grid 2 Accent 2" w:semiHidden="0" w:uiPriority="68" w:unhideWhenUsed="0"/>
-    <w:lsdException w:name="Medium Grid 3 Accent 2" w:semiHidden="0" w:uiPriority="69" w:unhideWhenUsed="0"/>
-    <w:lsdException w:name="Dark List Accent 2" w:semiHidden="0" w:uiPriority="70" w:unhideWhenUsed="0"/>
-    <w:lsdException w:name="Colorful Shading Accent 2" w:semiHidden="0" w:uiPriority="71" w:unhideWhenUsed="0"/>
-    <w:lsdException w:name="Colorful List Accent 2" w:semiHidden="0" w:uiPriority="72" w:unhideWhenUsed="0"/>
-    <w:lsdException w:name="Colorful Grid Accent 2" w:semiHidden="0" w:uiPriority="73" w:unhideWhenUsed="0"/>
-    <w:lsdException w:name="Light Shading Accent 3" w:semiHidden="0" w:uiPriority="60" w:unhideWhenUsed="0"/>
-    <w:lsdException w:name="Light List Accent 3" w:semiHidden="0" w:uiPriority="61" w:unhideWhenUsed="0"/>
-    <w:lsdException w:name="Light Grid Accent 3" w:semiHidden="0" w:uiPriority="62" w:unhideWhenUsed="0"/>
-    <w:lsdException w:name="Medium Shading 1 Accent 3" w:semiHidden="0" w:uiPriority="63" w:unhideWhenUsed="0"/>
-    <w:lsdException w:name="Medium Shading 2 Accent 3" w:semiHidden="0" w:uiPriority="64" w:unhideWhenUsed="0"/>
-    <w:lsdException w:name="Medium List 1 Accent 3" w:semiHidden="0" w:uiPriority="65" w:unhideWhenUsed="0"/>
-    <w:lsdException w:name="Medium List 2 Accent 3" w:semiHidden="0" w:uiPriority="66" w:unhideWhenUsed="0"/>
-    <w:lsdException w:name="Medium Grid 1 Accent 3" w:semiHidden="0" w:uiPriority="67" w:unhideWhenUsed="0"/>
-    <w:lsdException w:name="Medium Grid 2 Accent 3" w:semiHidden="0" w:uiPriority="68" w:unhideWhenUsed="0"/>
-    <w:lsdException w:name="Medium Grid 3 Accent 3" w:semiHidden="0" w:uiPriority="69" w:unhideWhenUsed="0"/>
-    <w:lsdException w:name="Dark List Accent 3" w:semiHidden="0" w:uiPriority="70" w:unhideWhenUsed="0"/>
-    <w:lsdException w:name="Colorful Shading Accent 3" w:semiHidden="0" w:uiPriority="71" w:unhideWhenUsed="0"/>
-    <w:lsdException w:name="Colorful List Accent 3" w:semiHidden="0" w:uiPriority="72" w:unhideWhenUsed="0"/>
-    <w:lsdException w:name="Colorful Grid Accent 3" w:semiHidden="0" w:uiPriority="73" w:unhideWhenUsed="0"/>
-    <w:lsdException w:name="Light Shading Accent 4" w:semiHidden="0" w:uiPriority="60" w:unhideWhenUsed="0"/>
-    <w:lsdException w:name="Light List Accent 4" w:semiHidden="0" w:uiPriority="61" w:unhideWhenUsed="0"/>
-    <w:lsdException w:name="Light Grid Accent 4" w:semiHidden="0" w:uiPriority="62" w:unhideWhenUsed="0"/>
-    <w:lsdException w:name="Medium Shading 1 Accent 4" w:semiHidden="0" w:uiPriority="63" w:unhideWhenUsed="0"/>
-    <w:lsdException w:name="Medium Shading 2 Accent 4" w:semiHidden="0" w:uiPriority="64" w:unhideWhenUsed="0"/>
-    <w:lsdException w:name="Medium List 1 Accent 4" w:semiHidden="0" w:uiPriority="65" w:unhideWhenUsed="0"/>
-    <w:lsdException w:name="Medium List 2 Accent 4" w:semiHidden="0" w:uiPriority="66" w:unhideWhenUsed="0"/>
-    <w:lsdException w:name="Medium Grid 1 Accent 4" w:semiHidden="0" w:uiPriority="67" w:unhideWhenUsed="0"/>
-    <w:lsdException w:name="Medium Grid 2 Accent 4" w:semiHidden="0" w:uiPriority="68" w:unhideWhenUsed="0"/>
-    <w:lsdException w:name="Medium Grid 3 Accent 4" w:semiHidden="0" w:uiPriority="69" w:unhideWhenUsed="0"/>
-    <w:lsdException w:name="Dark List Accent 4" w:semiHidden="0" w:uiPriority="70" w:unhideWhenUsed="0"/>
-    <w:lsdException w:name="Colorful Shading Accent 4" w:semiHidden="0" w:uiPriority="71" w:unhideWhenUsed="0"/>
-    <w:lsdException w:name="Colorful List Accent 4" w:semiHidden="0" w:uiPriority="72" w:unhideWhenUsed="0"/>
-    <w:lsdException w:name="Colorful Grid Accent 4" w:semiHidden="0" w:uiPriority="73" w:unhideWhenUsed="0"/>
-    <w:lsdException w:name="Light Shading Accent 5" w:semiHidden="0" w:uiPriority="60" w:unhideWhenUsed="0"/>
-    <w:lsdException w:name="Light List Accent 5" w:semiHidden="0" w:uiPriority="61" w:unhideWhenUsed="0"/>
-    <w:lsdException w:name="Light Grid Accent 5" w:semiHidden="0" w:uiPriority="62" w:unhideWhenUsed="0"/>
-    <w:lsdException w:name="Medium Shading 1 Accent 5" w:semiHidden="0" w:uiPriority="63" w:unhideWhenUsed="0"/>
-    <w:lsdException w:name="Medium Shading 2 Accent 5" w:semiHidden="0" w:uiPriority="64" w:unhideWhenUsed="0"/>
-    <w:lsdException w:name="Medium List 1 Accent 5" w:semiHidden="0" w:uiPriority="65" w:unhideWhenUsed="0"/>
-    <w:lsdException w:name="Medium List 2 Accent 5" w:semiHidden="0" w:uiPriority="66" w:unhideWhenUsed="0"/>
-    <w:lsdException w:name="Medium Grid 1 Accent 5" w:semiHidden="0" w:uiPriority="67" w:unhideWhenUsed="0"/>
-    <w:lsdException w:name="Medium Grid 2 Accent 5" w:semiHidden="0" w:uiPriority="68" w:unhideWhenUsed="0"/>
-    <w:lsdException w:name="Medium Grid 3 Accent 5" w:semiHidden="0" w:uiPriority="69" w:unhideWhenUsed="0"/>
-    <w:lsdException w:name="Dark List Accent 5" w:semiHidden="0" w:uiPriority="70" w:unhideWhenUsed="0"/>
-    <w:lsdException w:name="Colorful Shading Accent 5" w:semiHidden="0" w:uiPriority="71" w:unhideWhenUsed="0"/>
-    <w:lsdException w:name="Colorful List Accent 5" w:semiHidden="0" w:uiPriority="72" w:unhideWhenUsed="0"/>
-    <w:lsdException w:name="Colorful Grid Accent 5" w:semiHidden="0" w:uiPriority="73" w:unhideWhenUsed="0"/>
-    <w:lsdException w:name="Light Shading Accent 6" w:semiHidden="0" w:uiPriority="60" w:unhideWhenUsed="0"/>
-    <w:lsdException w:name="Light List Accent 6" w:semiHidden="0" w:uiPriority="61" w:unhideWhenUsed="0"/>
-    <w:lsdException w:name="Light Grid Accent 6" w:semiHidden="0" w:uiPriority="62" w:unhideWhenUsed="0"/>
-    <w:lsdException w:name="Medium Shading 1 Accent 6" w:semiHidden="0" w:uiPriority="63" w:unhideWhenUsed="0"/>
-    <w:lsdException w:name="Medium Shading 2 Accent 6" w:semiHidden="0" w:uiPriority="64" w:unhideWhenUsed="0"/>
-    <w:lsdException w:name="Medium List 1 Accent 6" w:semiHidden="0" w:uiPriority="65" w:unhideWhenUsed="0"/>
-    <w:lsdException w:name="Medium List 2 Accent 6" w:semiHidden="0" w:uiPriority="66" w:unhideWhenUsed="0"/>
-    <w:lsdException w:name="Medium Grid 1 Accent 6" w:semiHidden="0" w:uiPriority="67" w:unhideWhenUsed="0"/>
-    <w:lsdException w:name="Medium Grid 2 Accent 6" w:semiHidden="0" w:uiPriority="68" w:unhideWhenUsed="0"/>
-    <w:lsdException w:name="Medium Grid 3 Accent 6" w:semiHidden="0" w:uiPriority="69" w:unhideWhenUsed="0"/>
-    <w:lsdException w:name="Dark List Accent 6" w:semiHidden="0" w:uiPriority="70" w:unhideWhenUsed="0"/>
-    <w:lsdException w:name="Colorful Shading Accent 6" w:semiHidden="0" w:uiPriority="71" w:unhideWhenUsed="0"/>
-    <w:lsdException w:name="Colorful List Accent 6" w:semiHidden="0" w:uiPriority="72" w:unhideWhenUsed="0"/>
-    <w:lsdException w:name="Colorful Grid Accent 6" w:semiHidden="0" w:uiPriority="73" w:unhideWhenUsed="0"/>
-    <w:lsdException w:name="Subtle Emphasis" w:semiHidden="0" w:uiPriority="19" w:unhideWhenUsed="0" w:qFormat="1"/>
-    <w:lsdException w:name="Intense Emphasis" w:semiHidden="0" w:uiPriority="21" w:unhideWhenUsed="0" w:qFormat="1"/>
-    <w:lsdException w:name="Subtle Reference" w:semiHidden="0" w:uiPriority="31" w:unhideWhenUsed="0" w:qFormat="1"/>
-    <w:lsdException w:name="Intense Reference" w:semiHidden="0" w:uiPriority="32" w:unhideWhenUsed="0" w:qFormat="1"/>
-    <w:lsdException w:name="Book Title" w:semiHidden="0" w:uiPriority="33" w:unhideWhenUsed="0" w:qFormat="1"/>
-    <w:lsdException w:name="Bibliography" w:uiPriority="37"/>
-    <w:lsdException w:name="TOC Heading" w:uiPriority="39" w:qFormat="1"/>
+  <w:latentStyles w:defLockedState="0" w:defUIPriority="99" w:defSemiHidden="0" w:defUnhideWhenUsed="0" w:defQFormat="0" w:count="375">
+    <w:lsdException w:name="Normal" w:uiPriority="0" w:qFormat="1"/>
+    <w:lsdException w:name="heading 1" w:uiPriority="9" w:qFormat="1"/>
+    <w:lsdException w:name="heading 2" w:semiHidden="1" w:uiPriority="9" w:unhideWhenUsed="1" w:qFormat="1"/>
+    <w:lsdException w:name="heading 3" w:semiHidden="1" w:uiPriority="9" w:unhideWhenUsed="1" w:qFormat="1"/>
+    <w:lsdException w:name="heading 4" w:semiHidden="1" w:uiPriority="9" w:unhideWhenUsed="1" w:qFormat="1"/>
+    <w:lsdException w:name="heading 5" w:semiHidden="1" w:uiPriority="9" w:unhideWhenUsed="1" w:qFormat="1"/>
+    <w:lsdException w:name="heading 6" w:semiHidden="1" w:uiPriority="9" w:unhideWhenUsed="1" w:qFormat="1"/>
+    <w:lsdException w:name="heading 7" w:semiHidden="1" w:uiPriority="9" w:unhideWhenUsed="1" w:qFormat="1"/>
+    <w:lsdException w:name="heading 8" w:semiHidden="1" w:uiPriority="9" w:unhideWhenUsed="1" w:qFormat="1"/>
+    <w:lsdException w:name="heading 9" w:semiHidden="1" w:uiPriority="9" w:unhideWhenUsed="1" w:qFormat="1"/>
+    <w:lsdException w:name="index 1" w:semiHidden="1" w:unhideWhenUsed="1"/>
+    <w:lsdException w:name="index 2" w:semiHidden="1" w:unhideWhenUsed="1"/>
+    <w:lsdException w:name="index 3" w:semiHidden="1" w:unhideWhenUsed="1"/>
+    <w:lsdException w:name="index 4" w:semiHidden="1" w:unhideWhenUsed="1"/>
+    <w:lsdException w:name="index 5" w:semiHidden="1" w:unhideWhenUsed="1"/>
+    <w:lsdException w:name="index 6" w:semiHidden="1" w:unhideWhenUsed="1"/>
+    <w:lsdException w:name="index 7" w:semiHidden="1" w:unhideWhenUsed="1"/>
+    <w:lsdException w:name="index 8" w:semiHidden="1" w:unhideWhenUsed="1"/>
+    <w:lsdException w:name="index 9" w:semiHidden="1" w:unhideWhenUsed="1"/>
+    <w:lsdException w:name="toc 1" w:semiHidden="1" w:uiPriority="39" w:unhideWhenUsed="1"/>
+    <w:lsdException w:name="toc 2" w:semiHidden="1" w:uiPriority="39" w:unhideWhenUsed="1"/>
+    <w:lsdException w:name="toc 3" w:semiHidden="1" w:uiPriority="39" w:unhideWhenUsed="1"/>
+    <w:lsdException w:name="toc 4" w:semiHidden="1" w:uiPriority="39" w:unhideWhenUsed="1"/>
+    <w:lsdException w:name="toc 5" w:semiHidden="1" w:uiPriority="39" w:unhideWhenUsed="1"/>
+    <w:lsdException w:name="toc 6" w:semiHidden="1" w:uiPriority="39" w:unhideWhenUsed="1"/>
+    <w:lsdException w:name="toc 7" w:semiHidden="1" w:uiPriority="39" w:unhideWhenUsed="1"/>
+    <w:lsdException w:name="toc 8" w:semiHidden="1" w:uiPriority="39" w:unhideWhenUsed="1"/>
+    <w:lsdException w:name="toc 9" w:semiHidden="1" w:uiPriority="39" w:unhideWhenUsed="1"/>
+    <w:lsdException w:name="Normal Indent" w:semiHidden="1" w:unhideWhenUsed="1"/>
+    <w:lsdException w:name="footnote text" w:semiHidden="1" w:unhideWhenUsed="1"/>
+    <w:lsdException w:name="annotation text" w:semiHidden="1" w:unhideWhenUsed="1"/>
+    <w:lsdException w:name="header" w:semiHidden="1" w:unhideWhenUsed="1"/>
+    <w:lsdException w:name="footer" w:semiHidden="1" w:unhideWhenUsed="1"/>
+    <w:lsdException w:name="index heading" w:semiHidden="1" w:unhideWhenUsed="1"/>
+    <w:lsdException w:name="caption" w:semiHidden="1" w:uiPriority="35" w:unhideWhenUsed="1" w:qFormat="1"/>
+    <w:lsdException w:name="table of figures" w:semiHidden="1" w:unhideWhenUsed="1"/>
+    <w:lsdException w:name="envelope address" w:semiHidden="1" w:unhideWhenUsed="1"/>
+    <w:lsdException w:name="envelope return" w:semiHidden="1" w:unhideWhenUsed="1"/>
+    <w:lsdException w:name="footnote reference" w:semiHidden="1" w:unhideWhenUsed="1"/>
+    <w:lsdException w:name="annotation reference" w:semiHidden="1" w:unhideWhenUsed="1"/>
+    <w:lsdException w:name="line number" w:semiHidden="1" w:unhideWhenUsed="1"/>
+    <w:lsdException w:name="page number" w:semiHidden="1" w:unhideWhenUsed="1"/>
+    <w:lsdException w:name="endnote reference" w:semiHidden="1" w:unhideWhenUsed="1"/>
+    <w:lsdException w:name="endnote text" w:semiHidden="1" w:unhideWhenUsed="1"/>
+    <w:lsdException w:name="table of authorities" w:semiHidden="1" w:unhideWhenUsed="1"/>
+    <w:lsdException w:name="macro" w:semiHidden="1" w:unhideWhenUsed="1"/>
+    <w:lsdException w:name="toa heading" w:semiHidden="1" w:unhideWhenUsed="1"/>
+    <w:lsdException w:name="List" w:semiHidden="1" w:unhideWhenUsed="1"/>
+    <w:lsdException w:name="List Bullet" w:semiHidden="1" w:unhideWhenUsed="1"/>
+    <w:lsdException w:name="List Number" w:semiHidden="1" w:unhideWhenUsed="1"/>
+    <w:lsdException w:name="List 2" w:semiHidden="1" w:unhideWhenUsed="1"/>
+    <w:lsdException w:name="List 3" w:semiHidden="1" w:unhideWhenUsed="1"/>
+    <w:lsdException w:name="List 4" w:semiHidden="1" w:unhideWhenUsed="1"/>
+    <w:lsdException w:name="List 5" w:semiHidden="1" w:unhideWhenUsed="1"/>
+    <w:lsdException w:name="List Bullet 2" w:semiHidden="1" w:unhideWhenUsed="1"/>
+    <w:lsdException w:name="List Bullet 3" w:semiHidden="1" w:unhideWhenUsed="1"/>
+    <w:lsdException w:name="List Bullet 4" w:semiHidden="1" w:unhideWhenUsed="1"/>
+    <w:lsdException w:name="List Bullet 5" w:semiHidden="1" w:unhideWhenUsed="1"/>
+    <w:lsdException w:name="List Number 2" w:semiHidden="1" w:unhideWhenUsed="1"/>
+    <w:lsdException w:name="List Number 3" w:semiHidden="1" w:unhideWhenUsed="1"/>
+    <w:lsdException w:name="List Number 4" w:semiHidden="1" w:unhideWhenUsed="1"/>
+    <w:lsdException w:name="List Number 5" w:semiHidden="1" w:unhideWhenUsed="1"/>
+    <w:lsdException w:name="Title" w:uiPriority="10" w:qFormat="1"/>
+    <w:lsdException w:name="Closing" w:semiHidden="1" w:unhideWhenUsed="1"/>
+    <w:lsdException w:name="Signature" w:semiHidden="1" w:unhideWhenUsed="1"/>
+    <w:lsdException w:name="Default Paragraph Font" w:semiHidden="1" w:uiPriority="1" w:unhideWhenUsed="1"/>
+    <w:lsdException w:name="Body Text" w:semiHidden="1" w:unhideWhenUsed="1"/>
+    <w:lsdException w:name="Body Text Indent" w:semiHidden="1" w:unhideWhenUsed="1"/>
+    <w:lsdException w:name="List Continue" w:semiHidden="1" w:unhideWhenUsed="1"/>
+    <w:lsdException w:name="List Continue 2" w:semiHidden="1" w:unhideWhenUsed="1"/>
+    <w:lsdException w:name="List Continue 3" w:semiHidden="1" w:unhideWhenUsed="1"/>
+    <w:lsdException w:name="List Continue 4" w:semiHidden="1" w:unhideWhenUsed="1"/>
+    <w:lsdException w:name="List Continue 5" w:semiHidden="1" w:unhideWhenUsed="1"/>
+    <w:lsdException w:name="Message Header" w:semiHidden="1" w:unhideWhenUsed="1"/>
+    <w:lsdException w:name="Subtitle" w:uiPriority="11" w:qFormat="1"/>
+    <w:lsdException w:name="Salutation" w:semiHidden="1" w:unhideWhenUsed="1"/>
+    <w:lsdException w:name="Date" w:semiHidden="1" w:unhideWhenUsed="1"/>
+    <w:lsdException w:name="Body Text First Indent" w:semiHidden="1" w:unhideWhenUsed="1"/>
+    <w:lsdException w:name="Body Text First Indent 2" w:semiHidden="1" w:unhideWhenUsed="1"/>
+    <w:lsdException w:name="Note Heading" w:semiHidden="1" w:unhideWhenUsed="1"/>
+    <w:lsdException w:name="Body Text 2" w:semiHidden="1" w:unhideWhenUsed="1"/>
+    <w:lsdException w:name="Body Text 3" w:semiHidden="1" w:unhideWhenUsed="1"/>
+    <w:lsdException w:name="Body Text Indent 2" w:semiHidden="1" w:unhideWhenUsed="1"/>
+    <w:lsdException w:name="Body Text Indent 3" w:semiHidden="1" w:unhideWhenUsed="1"/>
+    <w:lsdException w:name="Block Text" w:semiHidden="1" w:unhideWhenUsed="1"/>
+    <w:lsdException w:name="Hyperlink" w:semiHidden="1" w:unhideWhenUsed="1"/>
+    <w:lsdException w:name="FollowedHyperlink" w:semiHidden="1" w:unhideWhenUsed="1"/>
+    <w:lsdException w:name="Strong" w:uiPriority="22" w:qFormat="1"/>
+    <w:lsdException w:name="Emphasis" w:uiPriority="20" w:qFormat="1"/>
+    <w:lsdException w:name="Document Map" w:semiHidden="1" w:unhideWhenUsed="1"/>
+    <w:lsdException w:name="Plain Text" w:semiHidden="1" w:unhideWhenUsed="1"/>
+    <w:lsdException w:name="E-mail Signature" w:semiHidden="1" w:unhideWhenUsed="1"/>
+    <w:lsdException w:name="HTML Top of Form" w:semiHidden="1" w:unhideWhenUsed="1"/>
+    <w:lsdException w:name="HTML Bottom of Form" w:semiHidden="1" w:unhideWhenUsed="1"/>
+    <w:lsdException w:name="Normal (Web)" w:semiHidden="1" w:unhideWhenUsed="1"/>
+    <w:lsdException w:name="HTML Acronym" w:semiHidden="1" w:unhideWhenUsed="1"/>
+    <w:lsdException w:name="HTML Address" w:semiHidden="1" w:unhideWhenUsed="1"/>
+    <w:lsdException w:name="HTML Cite" w:semiHidden="1" w:unhideWhenUsed="1"/>
+    <w:lsdException w:name="HTML Code" w:semiHidden="1" w:unhideWhenUsed="1"/>
+    <w:lsdException w:name="HTML Definition" w:semiHidden="1" w:unhideWhenUsed="1"/>
+    <w:lsdException w:name="HTML Keyboard" w:semiHidden="1" w:unhideWhenUsed="1"/>
+    <w:lsdException w:name="HTML Preformatted" w:semiHidden="1" w:unhideWhenUsed="1"/>
+    <w:lsdException w:name="HTML Sample" w:semiHidden="1" w:unhideWhenUsed="1"/>
+    <w:lsdException w:name="HTML Typewriter" w:semiHidden="1" w:unhideWhenUsed="1"/>
+    <w:lsdException w:name="HTML Variable" w:semiHidden="1" w:unhideWhenUsed="1"/>
+    <w:lsdException w:name="Normal Table" w:semiHidden="1" w:unhideWhenUsed="1"/>
+    <w:lsdException w:name="annotation subject" w:semiHidden="1" w:unhideWhenUsed="1"/>
+    <w:lsdException w:name="No List" w:semiHidden="1" w:unhideWhenUsed="1"/>
+    <w:lsdException w:name="Outline List 1" w:semiHidden="1" w:unhideWhenUsed="1"/>
+    <w:lsdException w:name="Outline List 2" w:semiHidden="1" w:unhideWhenUsed="1"/>
+    <w:lsdException w:name="Outline List 3" w:semiHidden="1" w:unhideWhenUsed="1"/>
+    <w:lsdException w:name="Table Simple 1" w:semiHidden="1" w:unhideWhenUsed="1"/>
+    <w:lsdException w:name="Table Simple 2" w:semiHidden="1" w:unhideWhenUsed="1"/>
+    <w:lsdException w:name="Table Simple 3" w:semiHidden="1" w:unhideWhenUsed="1"/>
+    <w:lsdException w:name="Table Classic 1" w:semiHidden="1" w:unhideWhenUsed="1"/>
+    <w:lsdException w:name="Table Classic 2" w:semiHidden="1" w:unhideWhenUsed="1"/>
+    <w:lsdException w:name="Table Classic 3" w:semiHidden="1" w:unhideWhenUsed="1"/>
+    <w:lsdException w:name="Table Classic 4" w:semiHidden="1" w:unhideWhenUsed="1"/>
+    <w:lsdException w:name="Table Colorful 1" w:semiHidden="1" w:unhideWhenUsed="1"/>
+    <w:lsdException w:name="Table Colorful 2" w:semiHidden="1" w:unhideWhenUsed="1"/>
+    <w:lsdException w:name="Table Colorful 3" w:semiHidden="1" w:unhideWhenUsed="1"/>
+    <w:lsdException w:name="Table Columns 1" w:semiHidden="1" w:unhideWhenUsed="1"/>
+    <w:lsdException w:name="Table Columns 2" w:semiHidden="1" w:unhideWhenUsed="1"/>
+    <w:lsdException w:name="Table Columns 3" w:semiHidden="1" w:unhideWhenUsed="1"/>
+    <w:lsdException w:name="Table Columns 4" w:semiHidden="1" w:unhideWhenUsed="1"/>
+    <w:lsdException w:name="Table Columns 5" w:semiHidden="1" w:unhideWhenUsed="1"/>
+    <w:lsdException w:name="Table Grid 1" w:semiHidden="1" w:unhideWhenUsed="1"/>
+    <w:lsdException w:name="Table Grid 2" w:semiHidden="1" w:unhideWhenUsed="1"/>
+    <w:lsdException w:name="Table Grid 3" w:semiHidden="1" w:unhideWhenUsed="1"/>
+    <w:lsdException w:name="Table Grid 4" w:semiHidden="1" w:unhideWhenUsed="1"/>
+    <w:lsdException w:name="Table Grid 5" w:semiHidden="1" w:unhideWhenUsed="1"/>
+    <w:lsdException w:name="Table Grid 6" w:semiHidden="1" w:unhideWhenUsed="1"/>
+    <w:lsdException w:name="Table Grid 7" w:semiHidden="1" w:unhideWhenUsed="1"/>
+    <w:lsdException w:name="Table Grid 8" w:semiHidden="1" w:unhideWhenUsed="1"/>
+    <w:lsdException w:name="Table List 1" w:semiHidden="1" w:unhideWhenUsed="1"/>
+    <w:lsdException w:name="Table List 2" w:semiHidden="1" w:unhideWhenUsed="1"/>
+    <w:lsdException w:name="Table List 3" w:semiHidden="1" w:unhideWhenUsed="1"/>
+    <w:lsdException w:name="Table List 4" w:semiHidden="1" w:unhideWhenUsed="1"/>
+    <w:lsdException w:name="Table List 5" w:semiHidden="1" w:unhideWhenUsed="1"/>
+    <w:lsdException w:name="Table List 6" w:semiHidden="1" w:unhideWhenUsed="1"/>
+    <w:lsdException w:name="Table List 7" w:semiHidden="1" w:unhideWhenUsed="1"/>
+    <w:lsdException w:name="Table List 8" w:semiHidden="1" w:unhideWhenUsed="1"/>
+    <w:lsdException w:name="Table 3D effects 1" w:semiHidden="1" w:unhideWhenUsed="1"/>
+    <w:lsdException w:name="Table 3D effects 2" w:semiHidden="1" w:unhideWhenUsed="1"/>
+    <w:lsdException w:name="Table 3D effects 3" w:semiHidden="1" w:unhideWhenUsed="1"/>
+    <w:lsdException w:name="Table Contemporary" w:semiHidden="1" w:unhideWhenUsed="1"/>
+    <w:lsdException w:name="Table Elegant" w:semiHidden="1" w:unhideWhenUsed="1"/>
+    <w:lsdException w:name="Table Professional" w:semiHidden="1" w:unhideWhenUsed="1"/>
+    <w:lsdException w:name="Table Subtle 1" w:semiHidden="1" w:unhideWhenUsed="1"/>
+    <w:lsdException w:name="Table Subtle 2" w:semiHidden="1" w:unhideWhenUsed="1"/>
+    <w:lsdException w:name="Table Web 1" w:semiHidden="1" w:unhideWhenUsed="1"/>
+    <w:lsdException w:name="Table Web 2" w:semiHidden="1" w:unhideWhenUsed="1"/>
+    <w:lsdException w:name="Table Web 3" w:semiHidden="1" w:unhideWhenUsed="1"/>
+    <w:lsdException w:name="Balloon Text" w:semiHidden="1" w:unhideWhenUsed="1"/>
+    <w:lsdException w:name="Table Grid" w:semiHidden="1" w:uiPriority="59" w:unhideWhenUsed="1"/>
+    <w:lsdException w:name="Table Theme" w:semiHidden="1" w:unhideWhenUsed="1"/>
+    <w:lsdException w:name="Placeholder Text" w:semiHidden="1"/>
+    <w:lsdException w:name="No Spacing" w:uiPriority="1" w:qFormat="1"/>
+    <w:lsdException w:name="Light Shading" w:uiPriority="60"/>
+    <w:lsdException w:name="Light List" w:uiPriority="61"/>
+    <w:lsdException w:name="Light Grid" w:uiPriority="62"/>
+    <w:lsdException w:name="Medium Shading 1" w:uiPriority="63"/>
+    <w:lsdException w:name="Medium Shading 2" w:uiPriority="64"/>
+    <w:lsdException w:name="Medium List 1" w:uiPriority="65"/>
+    <w:lsdException w:name="Medium List 2" w:uiPriority="66"/>
+    <w:lsdException w:name="Medium Grid 1" w:uiPriority="67"/>
+    <w:lsdException w:name="Medium Grid 2" w:uiPriority="68"/>
+    <w:lsdException w:name="Medium Grid 3" w:uiPriority="69"/>
+    <w:lsdException w:name="Dark List" w:uiPriority="70"/>
+    <w:lsdException w:name="Colorful Shading" w:uiPriority="71"/>
+    <w:lsdException w:name="Colorful List" w:uiPriority="72"/>
+    <w:lsdException w:name="Colorful Grid" w:uiPriority="73"/>
+    <w:lsdException w:name="Light Shading Accent 1" w:uiPriority="60"/>
+    <w:lsdException w:name="Light List Accent 1" w:uiPriority="61"/>
+    <w:lsdException w:name="Light Grid Accent 1" w:uiPriority="62"/>
+    <w:lsdException w:name="Medium Shading 1 Accent 1" w:uiPriority="63"/>
+    <w:lsdException w:name="Medium Shading 2 Accent 1" w:uiPriority="64"/>
+    <w:lsdException w:name="Medium List 1 Accent 1" w:uiPriority="65"/>
+    <w:lsdException w:name="Revision" w:semiHidden="1"/>
+    <w:lsdException w:name="List Paragraph" w:uiPriority="34" w:qFormat="1"/>
+    <w:lsdException w:name="Quote" w:uiPriority="29" w:qFormat="1"/>
+    <w:lsdException w:name="Intense Quote" w:uiPriority="30" w:qFormat="1"/>
+    <w:lsdException w:name="Medium List 2 Accent 1" w:uiPriority="66"/>
+    <w:lsdException w:name="Medium Grid 1 Accent 1" w:uiPriority="67"/>
+    <w:lsdException w:name="Medium Grid 2 Accent 1" w:uiPriority="68"/>
+    <w:lsdException w:name="Medium Grid 3 Accent 1" w:uiPriority="69"/>
+    <w:lsdException w:name="Dark List Accent 1" w:uiPriority="70"/>
+    <w:lsdException w:name="Colorful Shading Accent 1" w:uiPriority="71"/>
+    <w:lsdException w:name="Colorful List Accent 1" w:uiPriority="72"/>
+    <w:lsdException w:name="Colorful Grid Accent 1" w:uiPriority="73"/>
+    <w:lsdException w:name="Light Shading Accent 2" w:uiPriority="60"/>
+    <w:lsdException w:name="Light List Accent 2" w:uiPriority="61"/>
+    <w:lsdException w:name="Light Grid Accent 2" w:uiPriority="62"/>
+    <w:lsdException w:name="Medium Shading 1 Accent 2" w:uiPriority="63"/>
+    <w:lsdException w:name="Medium Shading 2 Accent 2" w:uiPriority="64"/>
+    <w:lsdException w:name="Medium List 1 Accent 2" w:uiPriority="65"/>
+    <w:lsdException w:name="Medium List 2 Accent 2" w:uiPriority="66"/>
+    <w:lsdException w:name="Medium Grid 1 Accent 2" w:uiPriority="67"/>
+    <w:lsdException w:name="Medium Grid 2 Accent 2" w:uiPriority="68"/>
+    <w:lsdException w:name="Medium Grid 3 Accent 2" w:uiPriority="69"/>
+    <w:lsdException w:name="Dark List Accent 2" w:uiPriority="70"/>
+    <w:lsdException w:name="Colorful Shading Accent 2" w:uiPriority="71"/>
+    <w:lsdException w:name="Colorful List Accent 2" w:uiPriority="72"/>
+    <w:lsdException w:name="Colorful Grid Accent 2" w:uiPriority="73"/>
+    <w:lsdException w:name="Light Shading Accent 3" w:uiPriority="60"/>
+    <w:lsdException w:name="Light List Accent 3" w:uiPriority="61"/>
+    <w:lsdException w:name="Light Grid Accent 3" w:uiPriority="62"/>
+    <w:lsdException w:name="Medium Shading 1 Accent 3" w:uiPriority="63"/>
+    <w:lsdException w:name="Medium Shading 2 Accent 3" w:uiPriority="64"/>
+    <w:lsdException w:name="Medium List 1 Accent 3" w:uiPriority="65"/>
+    <w:lsdException w:name="Medium List 2 Accent 3" w:uiPriority="66"/>
+    <w:lsdException w:name="Medium Grid 1 Accent 3" w:uiPriority="67"/>
+    <w:lsdException w:name="Medium Grid 2 Accent 3" w:uiPriority="68"/>
+    <w:lsdException w:name="Medium Grid 3 Accent 3" w:uiPriority="69"/>
+    <w:lsdException w:name="Dark List Accent 3" w:uiPriority="70"/>
+    <w:lsdException w:name="Colorful Shading Accent 3" w:uiPriority="71"/>
+    <w:lsdException w:name="Colorful List Accent 3" w:uiPriority="72"/>
+    <w:lsdException w:name="Colorful Grid Accent 3" w:uiPriority="73"/>
+    <w:lsdException w:name="Light Shading Accent 4" w:uiPriority="60"/>
+    <w:lsdException w:name="Light List Accent 4" w:uiPriority="61"/>
+    <w:lsdException w:name="Light Grid Accent 4" w:uiPriority="62"/>
+    <w:lsdException w:name="Medium Shading 1 Accent 4" w:uiPriority="63"/>
+    <w:lsdException w:name="Medium Shading 2 Accent 4" w:uiPriority="64"/>
+    <w:lsdException w:name="Medium List 1 Accent 4" w:uiPriority="65"/>
+    <w:lsdException w:name="Medium List 2 Accent 4" w:uiPriority="66"/>
+    <w:lsdException w:name="Medium Grid 1 Accent 4" w:uiPriority="67"/>
+    <w:lsdException w:name="Medium Grid 2 Accent 4" w:uiPriority="68"/>
+    <w:lsdException w:name="Medium Grid 3 Accent 4" w:uiPriority="69"/>
+    <w:lsdException w:name="Dark List Accent 4" w:uiPriority="70"/>
+    <w:lsdException w:name="Colorful Shading Accent 4" w:uiPriority="71"/>
+    <w:lsdException w:name="Colorful List Accent 4" w:uiPriority="72"/>
+    <w:lsdException w:name="Colorful Grid Accent 4" w:uiPriority="73"/>
+    <w:lsdException w:name="Light Shading Accent 5" w:uiPriority="60"/>
+    <w:lsdException w:name="Light List Accent 5" w:uiPriority="61"/>
+    <w:lsdException w:name="Light Grid Accent 5" w:uiPriority="62"/>
+    <w:lsdException w:name="Medium Shading 1 Accent 5" w:uiPriority="63"/>
+    <w:lsdException w:name="Medium Shading 2 Accent 5" w:uiPriority="64"/>
+    <w:lsdException w:name="Medium List 1 Accent 5" w:uiPriority="65"/>
+    <w:lsdException w:name="Medium List 2 Accent 5" w:uiPriority="66"/>
+    <w:lsdException w:name="Medium Grid 1 Accent 5" w:uiPriority="67"/>
+    <w:lsdException w:name="Medium Grid 2 Accent 5" w:uiPriority="68"/>
+    <w:lsdException w:name="Medium Grid 3 Accent 5" w:uiPriority="69"/>
+    <w:lsdException w:name="Dark List Accent 5" w:uiPriority="70"/>
+    <w:lsdException w:name="Colorful Shading Accent 5" w:uiPriority="71"/>
+    <w:lsdException w:name="Colorful List Accent 5" w:uiPriority="72"/>
+    <w:lsdException w:name="Colorful Grid Accent 5" w:uiPriority="73"/>
+    <w:lsdException w:name="Light Shading Accent 6" w:uiPriority="60"/>
+    <w:lsdException w:name="Light List Accent 6" w:uiPriority="61"/>
+    <w:lsdException w:name="Light Grid Accent 6" w:uiPriority="62"/>
+    <w:lsdException w:name="Medium Shading 1 Accent 6" w:uiPriority="63"/>
+    <w:lsdException w:name="Medium Shading 2 Accent 6" w:uiPriority="64"/>
+    <w:lsdException w:name="Medium List 1 Accent 6" w:uiPriority="65"/>
+    <w:lsdException w:name="Medium List 2 Accent 6" w:uiPriority="66"/>
+    <w:lsdException w:name="Medium Grid 1 Accent 6" w:uiPriority="67"/>
+    <w:lsdException w:name="Medium Grid 2 Accent 6" w:uiPriority="68"/>
+    <w:lsdException w:name="Medium Grid 3 Accent 6" w:uiPriority="69"/>
+    <w:lsdException w:name="Dark List Accent 6" w:uiPriority="70"/>
+    <w:lsdException w:name="Colorful Shading Accent 6" w:uiPriority="71"/>
+    <w:lsdException w:name="Colorful List Accent 6" w:uiPriority="72"/>
+    <w:lsdException w:name="Colorful Grid Accent 6" w:uiPriority="73"/>
+    <w:lsdException w:name="Subtle Emphasis" w:uiPriority="19" w:qFormat="1"/>
+    <w:lsdException w:name="Intense Emphasis" w:uiPriority="21" w:qFormat="1"/>
+    <w:lsdException w:name="Subtle Reference" w:uiPriority="31" w:qFormat="1"/>
+    <w:lsdException w:name="Intense Reference" w:uiPriority="32" w:qFormat="1"/>
+    <w:lsdException w:name="Book Title" w:uiPriority="33" w:qFormat="1"/>
+    <w:lsdException w:name="Bibliography" w:semiHidden="1" w:uiPriority="37" w:unhideWhenUsed="1"/>
+    <w:lsdException w:name="TOC Heading" w:semiHidden="1" w:uiPriority="39" w:unhideWhenUsed="1" w:qFormat="1"/>
+    <w:lsdException w:name="Plain Table 1" w:uiPriority="41"/>
+    <w:lsdException w:name="Plain Table 2" w:uiPriority="42"/>
+    <w:lsdException w:name="Plain Table 3" w:uiPriority="43"/>
+    <w:lsdException w:name="Plain Table 4" w:uiPriority="44"/>
+    <w:lsdException w:name="Plain Table 5" w:uiPriority="45"/>
+    <w:lsdException w:name="Grid Table Light" w:uiPriority="40"/>
+    <w:lsdException w:name="Grid Table 1 Light" w:uiPriority="46"/>
+    <w:lsdException w:name="Grid Table 2" w:uiPriority="47"/>
+    <w:lsdException w:name="Grid Table 3" w:uiPriority="48"/>
+    <w:lsdException w:name="Grid Table 4" w:uiPriority="49"/>
+    <w:lsdException w:name="Grid Table 5 Dark" w:uiPriority="50"/>
+    <w:lsdException w:name="Grid Table 6 Colorful" w:uiPriority="51"/>
+    <w:lsdException w:name="Grid Table 7 Colorful" w:uiPriority="52"/>
+    <w:lsdException w:name="Grid Table 1 Light Accent 1" w:uiPriority="46"/>
+    <w:lsdException w:name="Grid Table 2 Accent 1" w:uiPriority="47"/>
+    <w:lsdException w:name="Grid Table 3 Accent 1" w:uiPriority="48"/>
+    <w:lsdException w:name="Grid Table 4 Accent 1" w:uiPriority="49"/>
+    <w:lsdException w:name="Grid Table 5 Dark Accent 1" w:uiPriority="50"/>
+    <w:lsdException w:name="Grid Table 6 Colorful Accent 1" w:uiPriority="51"/>
+    <w:lsdException w:name="Grid Table 7 Colorful Accent 1" w:uiPriority="52"/>
+    <w:lsdException w:name="Grid Table 1 Light Accent 2" w:uiPriority="46"/>
+    <w:lsdException w:name="Grid Table 2 Accent 2" w:uiPriority="47"/>
+    <w:lsdException w:name="Grid Table 3 Accent 2" w:uiPriority="48"/>
+    <w:lsdException w:name="Grid Table 4 Accent 2" w:uiPriority="49"/>
+    <w:lsdException w:name="Grid Table 5 Dark Accent 2" w:uiPriority="50"/>
+    <w:lsdException w:name="Grid Table 6 Colorful Accent 2" w:uiPriority="51"/>
+    <w:lsdException w:name="Grid Table 7 Colorful Accent 2" w:uiPriority="52"/>
+    <w:lsdException w:name="Grid Table 1 Light Accent 3" w:uiPriority="46"/>
+    <w:lsdException w:name="Grid Table 2 Accent 3" w:uiPriority="47"/>
+    <w:lsdException w:name="Grid Table 3 Accent 3" w:uiPriority="48"/>
+    <w:lsdException w:name="Grid Table 4 Accent 3" w:uiPriority="49"/>
+    <w:lsdException w:name="Grid Table 5 Dark Accent 3" w:uiPriority="50"/>
+    <w:lsdException w:name="Grid Table 6 Colorful Accent 3" w:uiPriority="51"/>
+    <w:lsdException w:name="Grid Table 7 Colorful Accent 3" w:uiPriority="52"/>
+    <w:lsdException w:name="Grid Table 1 Light Accent 4" w:uiPriority="46"/>
+    <w:lsdException w:name="Grid Table 2 Accent 4" w:uiPriority="47"/>
+    <w:lsdException w:name="Grid Table 3 Accent 4" w:uiPriority="48"/>
+    <w:lsdException w:name="Grid Table 4 Accent 4" w:uiPriority="49"/>
+    <w:lsdException w:name="Grid Table 5 Dark Accent 4" w:uiPriority="50"/>
+    <w:lsdException w:name="Grid Table 6 Colorful Accent 4" w:uiPriority="51"/>
+    <w:lsdException w:name="Grid Table 7 Colorful Accent 4" w:uiPriority="52"/>
+    <w:lsdException w:name="Grid Table 1 Light Accent 5" w:uiPriority="46"/>
+    <w:lsdException w:name="Grid Table 2 Accent 5" w:uiPriority="47"/>
+    <w:lsdException w:name="Grid Table 3 Accent 5" w:uiPriority="48"/>
+    <w:lsdException w:name="Grid Table 4 Accent 5" w:uiPriority="49"/>
+    <w:lsdException w:name="Grid Table 5 Dark Accent 5" w:uiPriority="50"/>
+    <w:lsdException w:name="Grid Table 6 Colorful Accent 5" w:uiPriority="51"/>
+    <w:lsdException w:name="Grid Table 7 Colorful Accent 5" w:uiPriority="52"/>
+    <w:lsdException w:name="Grid Table 1 Light Accent 6" w:uiPriority="46"/>
+    <w:lsdException w:name="Grid Table 2 Accent 6" w:uiPriority="47"/>
+    <w:lsdException w:name="Grid Table 3 Accent 6" w:uiPriority="48"/>
+    <w:lsdException w:name="Grid Table 4 Accent 6" w:uiPriority="49"/>
+    <w:lsdException w:name="Grid Table 5 Dark Accent 6" w:uiPriority="50"/>
+    <w:lsdException w:name="Grid Table 6 Colorful Accent 6" w:uiPriority="51"/>
+    <w:lsdException w:name="Grid Table 7 Colorful Accent 6" w:uiPriority="52"/>
+    <w:lsdException w:name="List Table 1 Light" w:uiPriority="46"/>
+    <w:lsdException w:name="List Table 2" w:uiPriority="47"/>
+    <w:lsdException w:name="List Table 3" w:uiPriority="48"/>
+    <w:lsdException w:name="List Table 4" w:uiPriority="49"/>
+    <w:lsdException w:name="List Table 5 Dark" w:uiPriority="50"/>
+    <w:lsdException w:name="List Table 6 Colorful" w:uiPriority="51"/>
+    <w:lsdException w:name="List Table 7 Colorful" w:uiPriority="52"/>
+    <w:lsdException w:name="List Table 1 Light Accent 1" w:uiPriority="46"/>
+    <w:lsdException w:name="List Table 2 Accent 1" w:uiPriority="47"/>
+    <w:lsdException w:name="List Table 3 Accent 1" w:uiPriority="48"/>
+    <w:lsdException w:name="List Table 4 Accent 1" w:uiPriority="49"/>
+    <w:lsdException w:name="List Table 5 Dark Accent 1" w:uiPriority="50"/>
+    <w:lsdException w:name="List Table 6 Colorful Accent 1" w:uiPriority="51"/>
+    <w:lsdException w:name="List Table 7 Colorful Accent 1" w:uiPriority="52"/>
+    <w:lsdException w:name="List Table 1 Light Accent 2" w:uiPriority="46"/>
+    <w:lsdException w:name="List Table 2 Accent 2" w:uiPriority="47"/>
+    <w:lsdException w:name="List Table 3 Accent 2" w:uiPriority="48"/>
+    <w:lsdException w:name="List Table 4 Accent 2" w:uiPriority="49"/>
+    <w:lsdException w:name="List Table 5 Dark Accent 2" w:uiPriority="50"/>
+    <w:lsdException w:name="List Table 6 Colorful Accent 2" w:uiPriority="51"/>
+    <w:lsdException w:name="List Table 7 Colorful Accent 2" w:uiPriority="52"/>
+    <w:lsdException w:name="List Table 1 Light Accent 3" w:uiPriority="46"/>
+    <w:lsdException w:name="List Table 2 Accent 3" w:uiPriority="47"/>
+    <w:lsdException w:name="List Table 3 Accent 3" w:uiPriority="48"/>
+    <w:lsdException w:name="List Table 4 Accent 3" w:uiPriority="49"/>
+    <w:lsdException w:name="List Table 5 Dark Accent 3" w:uiPriority="50"/>
+    <w:lsdException w:name="List Table 6 Colorful Accent 3" w:uiPriority="51"/>
+    <w:lsdException w:name="List Table 7 Colorful Accent 3" w:uiPriority="52"/>
+    <w:lsdException w:name="List Table 1 Light Accent 4" w:uiPriority="46"/>
+    <w:lsdException w:name="List Table 2 Accent 4" w:uiPriority="47"/>
+    <w:lsdException w:name="List Table 3 Accent 4" w:uiPriority="48"/>
+    <w:lsdException w:name="List Table 4 Accent 4" w:uiPriority="49"/>
+    <w:lsdException w:name="List Table 5 Dark Accent 4" w:uiPriority="50"/>
+    <w:lsdException w:name="List Table 6 Colorful Accent 4" w:uiPriority="51"/>
+    <w:lsdException w:name="List Table 7 Colorful Accent 4" w:uiPriority="52"/>
+    <w:lsdException w:name="List Table 1 Light Accent 5" w:uiPriority="46"/>
+    <w:lsdException w:name="List Table 2 Accent 5" w:uiPriority="47"/>
+    <w:lsdException w:name="List Table 3 Accent 5" w:uiPriority="48"/>
+    <w:lsdException w:name="List Table 4 Accent 5" w:uiPriority="49"/>
+    <w:lsdException w:name="List Table 5 Dark Accent 5" w:uiPriority="50"/>
+    <w:lsdException w:name="List Table 6 Colorful Accent 5" w:uiPriority="51"/>
+    <w:lsdException w:name="List Table 7 Colorful Accent 5" w:uiPriority="52"/>
+    <w:lsdException w:name="List Table 1 Light Accent 6" w:uiPriority="46"/>
+    <w:lsdException w:name="List Table 2 Accent 6" w:uiPriority="47"/>
+    <w:lsdException w:name="List Table 3 Accent 6" w:uiPriority="48"/>
+    <w:lsdException w:name="List Table 4 Accent 6" w:uiPriority="49"/>
+    <w:lsdException w:name="List Table 5 Dark Accent 6" w:uiPriority="50"/>
+    <w:lsdException w:name="List Table 6 Colorful Accent 6" w:uiPriority="51"/>
+    <w:lsdException w:name="List Table 7 Colorful Accent 6" w:uiPriority="52"/>
+    <w:lsdException w:name="Mention" w:semiHidden="1" w:unhideWhenUsed="1"/>
+    <w:lsdException w:name="Smart Hyperlink" w:semiHidden="1" w:unhideWhenUsed="1"/>
+    <w:lsdException w:name="Hashtag" w:semiHidden="1" w:unhideWhenUsed="1"/>
+    <w:lsdException w:name="Unresolved Mention" w:semiHidden="1" w:unhideWhenUsed="1"/>
   </w:latentStyles>
   <w:style w:type="paragraph" w:default="1" w:styleId="Normale">
     <w:name w:val="Normal"/>

</xml_diff>